<commit_message>
feat: Base models and settings
</commit_message>
<xml_diff>
--- a/doc.docx
+++ b/doc.docx
@@ -1,6 +1,6 @@
 
 <file path=word/document.xml><?xml version="1.0" encoding="utf-8"?>
-<w:document xmlns:wpc="http://schemas.microsoft.com/office/word/2010/wordprocessingCanvas" xmlns:cx="http://schemas.microsoft.com/office/drawing/2014/chartex" xmlns:cx1="http://schemas.microsoft.com/office/drawing/2015/9/8/chartex" xmlns:cx2="http://schemas.microsoft.com/office/drawing/2015/10/21/chartex" xmlns:cx3="http://schemas.microsoft.com/office/drawing/2016/5/9/chartex" xmlns:cx4="http://schemas.microsoft.com/office/drawing/2016/5/10/chartex" xmlns:cx5="http://schemas.microsoft.com/office/drawing/2016/5/11/chartex" xmlns:cx6="http://schemas.microsoft.com/office/drawing/2016/5/12/chartex" xmlns:cx7="http://schemas.microsoft.com/office/drawing/2016/5/13/chartex" xmlns:cx8="http://schemas.microsoft.com/office/drawing/2016/5/14/chartex" xmlns:mc="http://schemas.openxmlformats.org/markup-compatibility/2006" xmlns:aink="http://schemas.microsoft.com/office/drawing/2016/ink" xmlns:am3d="http://schemas.microsoft.com/office/drawing/2017/model3d" xmlns:o="urn:schemas-microsoft-com:office:office" xmlns:r="http://schemas.openxmlformats.org/officeDocument/2006/relationships" xmlns:m="http://schemas.openxmlformats.org/officeDocument/2006/math" xmlns:v="urn:schemas-microsoft-com:vml" xmlns:wp14="http://schemas.microsoft.com/office/word/2010/wordprocessingDrawing" xmlns:wp="http://schemas.openxmlformats.org/drawingml/2006/wordprocessingDrawing" xmlns:w10="urn:schemas-microsoft-com:office:word" xmlns:w="http://schemas.openxmlformats.org/wordprocessingml/2006/main" xmlns:w14="http://schemas.microsoft.com/office/word/2010/wordml" xmlns:w15="http://schemas.microsoft.com/office/word/2012/wordml" xmlns:w16cex="http://schemas.microsoft.com/office/word/2018/wordml/cex" xmlns:w16cid="http://schemas.microsoft.com/office/word/2016/wordml/cid" xmlns:w16="http://schemas.microsoft.com/office/word/2018/wordml" xmlns:w16sdtdh="http://schemas.microsoft.com/office/word/2020/wordml/sdtdatahash" xmlns:w16se="http://schemas.microsoft.com/office/word/2015/wordml/symex" xmlns:wpg="http://schemas.microsoft.com/office/word/2010/wordprocessingGroup" xmlns:wpi="http://schemas.microsoft.com/office/word/2010/wordprocessingInk" xmlns:wne="http://schemas.microsoft.com/office/word/2006/wordml" xmlns:wps="http://schemas.microsoft.com/office/word/2010/wordprocessingShape" mc:Ignorable="w14 w15 w16se w16cid w16 w16cex w16sdtdh wp14">
+<w:document xmlns:wpc="http://schemas.microsoft.com/office/word/2010/wordprocessingCanvas" xmlns:cx="http://schemas.microsoft.com/office/drawing/2014/chartex" xmlns:mc="http://schemas.openxmlformats.org/markup-compatibility/2006" xmlns:o="urn:schemas-microsoft-com:office:office" xmlns:r="http://schemas.openxmlformats.org/officeDocument/2006/relationships" xmlns:m="http://schemas.openxmlformats.org/officeDocument/2006/math" xmlns:v="urn:schemas-microsoft-com:vml" xmlns:wp14="http://schemas.microsoft.com/office/word/2010/wordprocessingDrawing" xmlns:wp="http://schemas.openxmlformats.org/drawingml/2006/wordprocessingDrawing" xmlns:w10="urn:schemas-microsoft-com:office:word" xmlns:w="http://schemas.openxmlformats.org/wordprocessingml/2006/main" xmlns:w14="http://schemas.microsoft.com/office/word/2010/wordml" xmlns:w15="http://schemas.microsoft.com/office/word/2012/wordml" xmlns:w16se="http://schemas.microsoft.com/office/word/2015/wordml/symex" xmlns:wpg="http://schemas.microsoft.com/office/word/2010/wordprocessingGroup" xmlns:wpi="http://schemas.microsoft.com/office/word/2010/wordprocessingInk" xmlns:wne="http://schemas.microsoft.com/office/word/2006/wordml" xmlns:wps="http://schemas.microsoft.com/office/word/2010/wordprocessingShape" mc:Ignorable="w14 w15 w16se wp14">
   <w:body>
     <w:p>
       <w:pPr>
@@ -1861,6 +1861,7 @@
       </w:pPr>
       <w:bookmarkStart w:id="0" w:name="_Toc189244870"/>
       <w:r>
+        <w:lastRenderedPageBreak/>
         <w:t>Введение</w:t>
       </w:r>
       <w:bookmarkEnd w:id="0"/>
@@ -1873,10 +1874,7 @@
     </w:p>
     <w:p>
       <w:r>
-        <w:t>ООО «Клуб Обучения» — образовательная организация, специализирующаяся на проведении групповых и индивидуальных курсов по различным дисциплинам. Компания активно развивается, увеличивая количество студентов и преподавателей, однако текущие процессы управления группами, расписанием и учебными материалами организованы с использованием разрозненных инструментов (электронные таблицы, мессенджеры, файловые хранилища). Это приводит к дублированию данных, ошибкам в планировании и сложностям контроля успеваемости. Отсутствие единой цифровой платформы ограничивает масштабируемость услуг и снижает удовлетворенность клиентов.</w:t>
-      </w:r>
-      <w:r>
-        <w:t xml:space="preserve"> С</w:t>
+        <w:t>ООО «Клуб Обучения» — образовательная организация, специализирующаяся на проведении групповых и индивидуальных курсов по различным дисциплинам. Компания активно развивается, увеличивая количество студентов и преподавателей, однако текущие процессы управления группами, расписанием и учебными материалами организованы с использованием разрозненных инструментов (электронные таблицы, мессенджеры, файловые хранилища). Это приводит к дублированию данных, ошибкам в планировании и сложностям контроля успеваемости. Отсутствие единой цифровой платформы ограничивает масштабируемость услуг и снижает удовлетворенность клиентов. С</w:t>
       </w:r>
       <w:r>
         <w:t xml:space="preserve"> ростом числа клиентов и расширением перечня услуг организация столкнулась с необходимостью оптимизации внутренних процессов, что требует внедрения современных цифровых решений.</w:t>
@@ -1889,6 +1887,7 @@
     </w:p>
     <w:p>
       <w:r>
+        <w:lastRenderedPageBreak/>
         <w:t>Объект исследования — процессы управления образовательной деятельностью в ООО «Клуб Обучения», включая формирование учебных групп, планирование занятий, контроль посещаемости и оценку результатов студентов.</w:t>
       </w:r>
     </w:p>
@@ -1999,6 +1998,7 @@
       </w:pPr>
       <w:bookmarkStart w:id="1" w:name="_Toc189244871"/>
       <w:r>
+        <w:lastRenderedPageBreak/>
         <w:t>Исследование существующих технологий дизайн-проектирования</w:t>
       </w:r>
       <w:bookmarkEnd w:id="1"/>
@@ -2057,6 +2057,7 @@
     </w:p>
     <w:p>
       <w:r>
+        <w:lastRenderedPageBreak/>
         <w:t>Одной из ключевых задач работы является разработка решения, способного заменить разрозненные инструменты единым программным продуктом. В результате автоматизация позволит обеспечить прозрачность и актуальность информации, необходимой для принятия управленческих решений. Преподаватели и администрация получат возможность быстро получать данные по успеваемости и посещаемости, что облегчит корректировку учебных программ и оперативное реагирование на изменения в расписании. Кроме того, централизованное хранение информации повысит качество аналитики, необходимой для оценки эффективности образовательного процесса.</w:t>
       </w:r>
     </w:p>
@@ -2072,7 +2073,11 @@
     </w:p>
     <w:p>
       <w:r>
-        <w:t>Переход от использования разрозненных инструментов к интегрированной системе управления представляет собой стратегически важное направление для развития организации. Автоматизация процессов позволит объединить данные о расписании занятий, посещаемости, оценках и учебных материалах в одной базе, что обеспечит более эффективное планирование и контроль за учебным процессом. Это, в свою очередь, будет способствовать не только повышению качества образовательных услуг, но и улучшению условий работы административного персонала.</w:t>
+        <w:t xml:space="preserve">Переход от использования разрозненных инструментов к интегрированной системе управления представляет собой стратегически важное направление для развития организации. Автоматизация процессов </w:t>
+      </w:r>
+      <w:r>
+        <w:lastRenderedPageBreak/>
+        <w:t>позволит объединить данные о расписании занятий, посещаемости, оценках и учебных материалах в одной базе, что обеспечит более эффективное планирование и контроль за учебным процессом. Это, в свою очередь, будет способствовать не только повышению качества образовательных услуг, но и улучшению условий работы административного персонала.</w:t>
       </w:r>
     </w:p>
     <w:p>
@@ -2099,6 +2104,7 @@
         </w:numPr>
       </w:pPr>
       <w:r>
+        <w:lastRenderedPageBreak/>
         <w:t xml:space="preserve">Анализ </w:t>
       </w:r>
       <w:r>
@@ -2117,14 +2123,63 @@
         <w:t>«</w:t>
       </w:r>
       <w:r>
+        <w:t xml:space="preserve">HTML </w:t>
+      </w:r>
+      <w:proofErr w:type="spellStart"/>
+      <w:r>
+        <w:t>Academy</w:t>
+      </w:r>
+      <w:proofErr w:type="spellEnd"/>
+      <w:r>
+        <w:t>»</w:t>
+      </w:r>
+      <w:r>
+        <w:t xml:space="preserve">, </w:t>
+      </w:r>
+      <w:r>
+        <w:t>«</w:t>
+      </w:r>
+      <w:proofErr w:type="spellStart"/>
+      <w:r>
+        <w:t>Яндекс.Практикум</w:t>
+      </w:r>
+      <w:proofErr w:type="spellEnd"/>
+      <w:r>
+        <w:t>»</w:t>
+      </w:r>
+      <w:r>
+        <w:t xml:space="preserve"> и </w:t>
+      </w:r>
+      <w:r>
+        <w:t>«</w:t>
+      </w:r>
+      <w:proofErr w:type="spellStart"/>
+      <w:r>
+        <w:t>Hexlet</w:t>
+      </w:r>
+      <w:proofErr w:type="spellEnd"/>
+      <w:r>
+        <w:t>»</w:t>
+      </w:r>
+      <w:r>
+        <w:t>. Каждая из них демонстрирует уникальные подходы к организации обучения, но не полностью соответствует потребностям компании, что подчеркивает необходимость создания специализированного решения.</w:t>
+      </w:r>
+    </w:p>
+    <w:p>
+      <w:r>
+        <w:t>«</w:t>
+      </w:r>
+      <w:r>
         <w:t>HTML Academy</w:t>
       </w:r>
       <w:r>
         <w:t>»</w:t>
       </w:r>
       <w:r>
-        <w:t xml:space="preserve">, </w:t>
-      </w:r>
+        <w:t xml:space="preserve"> выделяется практико-ориентированным форматом, где студенты осваивают веб-разработку через интерактивные задания и симуляторы работы с кодом. Платформа автоматизирует проверку заданий, обеспечивая мгновенную обратную связь, что значительно сокращает время на рутинные операции. Однако её фокус на самостоятельном обучении исключает возможность управления группами, контроля посещаемости и интеграции с живыми занятиями. Для «Клуба Обучения», где ключевую роль играет взаимодействие преподавателя со студентами, это становится критичным ограничением.</w:t>
+      </w:r>
+    </w:p>
+    <w:p>
       <w:r>
         <w:t>«</w:t>
       </w:r>
@@ -2137,8 +2192,10 @@
         <w:t>»</w:t>
       </w:r>
       <w:r>
-        <w:t xml:space="preserve"> и </w:t>
-      </w:r>
+        <w:t xml:space="preserve"> предлагает глубоко структурированные курсы по IT-профессиям с поддержкой наставников. Система сочетает теорию, практику и проекты, а обратная связь от экспертов помогает студентам корректировать ошибки. Несмотря на это, платформа ориентирована на массовое обучение с жестко заданными сроками и программой. Это не позволяет адаптировать курсы под динамичные запросы студентов «Клуба Обучения», где требуется гибкость в изменении расписания, добавлении новых модулей или формировании групп на основе предварительного тестирования.</w:t>
+      </w:r>
+    </w:p>
+    <w:p>
       <w:r>
         <w:t>«</w:t>
       </w:r>
@@ -2151,52 +2208,6 @@
         <w:t>»</w:t>
       </w:r>
       <w:r>
-        <w:t>. Каждая из них демонстрирует уникальные подходы к организации обучения, но не полностью соответствует потребностям компании, что подчеркивает необходимость создания специализированного решения.</w:t>
-      </w:r>
-    </w:p>
-    <w:p>
-      <w:r>
-        <w:t>«</w:t>
-      </w:r>
-      <w:r>
-        <w:t>HTML Academy</w:t>
-      </w:r>
-      <w:r>
-        <w:t>»</w:t>
-      </w:r>
-      <w:r>
-        <w:t xml:space="preserve"> выделяется практико-ориентированным форматом, где студенты осваивают веб-разработку через интерактивные задания и симуляторы работы с кодом. Платформа автоматизирует проверку заданий, обеспечивая мгновенную обратную связь, что значительно сокращает время на рутинные операции. Однако её фокус на самостоятельном обучении исключает возможность управления группами, контроля посещаемости и интеграции с живыми занятиями. Для «Клуба Обучения», где ключевую роль играет взаимодействие преподавателя со студентами, это становится критичным ограничением.</w:t>
-      </w:r>
-    </w:p>
-    <w:p>
-      <w:r>
-        <w:t>«</w:t>
-      </w:r>
-      <w:proofErr w:type="spellStart"/>
-      <w:r>
-        <w:t>Яндекс.Практикум</w:t>
-      </w:r>
-      <w:proofErr w:type="spellEnd"/>
-      <w:r>
-        <w:t>»</w:t>
-      </w:r>
-      <w:r>
-        <w:t xml:space="preserve"> предлагает глубоко структурированные курсы по IT-профессиям с поддержкой наставников. Система сочетает теорию, практику и проекты, а обратная связь от экспертов помогает студентам корректировать ошибки. Несмотря на это, платформа ориентирована на массовое обучение с жестко заданными сроками и программой. Это не позволяет адаптировать курсы под динамичные запросы студентов «Клуба Обучения», где требуется гибкость в изменении расписания, добавлении новых модулей или формировании групп на основе предварительного тестирования.</w:t>
-      </w:r>
-    </w:p>
-    <w:p>
-      <w:r>
-        <w:t>«</w:t>
-      </w:r>
-      <w:proofErr w:type="spellStart"/>
-      <w:r>
-        <w:t>Hexlet</w:t>
-      </w:r>
-      <w:proofErr w:type="spellEnd"/>
-      <w:r>
-        <w:t>»</w:t>
-      </w:r>
-      <w:r>
         <w:t xml:space="preserve"> делает упор на самостоятельное решение практических задач по программированию с автоматической проверкой кода. Его минималистичный интерфейс и фокус на проектах для портфолио привлекают тех, кто предпочитает учиться в своем темпе. Однако полное отсутствие инструментов для планирования занятий</w:t>
       </w:r>
       <w:r>
@@ -2205,6 +2216,7 @@
     </w:p>
     <w:p>
       <w:r>
+        <w:lastRenderedPageBreak/>
         <w:t xml:space="preserve">Отсутствие </w:t>
       </w:r>
       <w:r>
@@ -2275,6 +2287,7 @@
         </w:numPr>
       </w:pPr>
       <w:r>
+        <w:lastRenderedPageBreak/>
         <w:t>Формулировка бизнес-требований</w:t>
       </w:r>
     </w:p>
@@ -2328,7 +2341,23 @@
       </w:r>
       <w:proofErr w:type="gramEnd"/>
       <w:r>
-        <w:t xml:space="preserve"> (Zoom, Google </w:t>
+        <w:t xml:space="preserve"> (</w:t>
+      </w:r>
+      <w:proofErr w:type="spellStart"/>
+      <w:r>
+        <w:t>Zoom</w:t>
+      </w:r>
+      <w:proofErr w:type="spellEnd"/>
+      <w:r>
+        <w:t xml:space="preserve">, </w:t>
+      </w:r>
+      <w:proofErr w:type="spellStart"/>
+      <w:r>
+        <w:t>Google</w:t>
+      </w:r>
+      <w:proofErr w:type="spellEnd"/>
+      <w:r>
+        <w:t xml:space="preserve"> </w:t>
       </w:r>
       <w:proofErr w:type="spellStart"/>
       <w:r>
@@ -2336,7 +2365,23 @@
       </w:r>
       <w:proofErr w:type="spellEnd"/>
       <w:r>
-        <w:t xml:space="preserve">) и облачным хранилищам (Google Drive, </w:t>
+        <w:t>) и облачным хранилищам (</w:t>
+      </w:r>
+      <w:proofErr w:type="spellStart"/>
+      <w:r>
+        <w:t>Google</w:t>
+      </w:r>
+      <w:proofErr w:type="spellEnd"/>
+      <w:r>
+        <w:t xml:space="preserve"> </w:t>
+      </w:r>
+      <w:proofErr w:type="spellStart"/>
+      <w:r>
+        <w:t>Drive</w:t>
+      </w:r>
+      <w:proofErr w:type="spellEnd"/>
+      <w:r>
+        <w:t xml:space="preserve">, </w:t>
       </w:r>
       <w:proofErr w:type="spellStart"/>
       <w:r>
@@ -2349,6 +2394,7 @@
     </w:p>
     <w:p>
       <w:r>
+        <w:lastRenderedPageBreak/>
         <w:t>Пятое требование предполагает обеспечение безопасности данных. Система должна соответствовать стандартам защиты персональной информации, включая шифрование данных, разграничение прав доступа (ролевая модель: студент, преподаватель, администратор) и резервное копирование. Это критично для работы с конфиденциальными данными студентов и преподавателей.</w:t>
       </w:r>
     </w:p>
@@ -2386,6 +2432,7 @@
         </w:numPr>
       </w:pPr>
       <w:r>
+        <w:lastRenderedPageBreak/>
         <w:t>Определение функциональных и нефункциональных требований</w:t>
       </w:r>
     </w:p>
@@ -3105,6 +3152,7 @@
     <w:p/>
     <w:p>
       <w:r>
+        <w:lastRenderedPageBreak/>
         <w:t xml:space="preserve">Диаграмма прецедентов </w:t>
       </w:r>
       <w:r>
@@ -3150,10 +3198,7 @@
         <w:t>UML</w:t>
       </w:r>
       <w:r>
-        <w:t>,</w:t>
-      </w:r>
-      <w:r>
-        <w:t xml:space="preserve"> является мощным инструментом для формализации требований к системе, так как она позволяет наглядно представить взаимодействие пользователей с системой и выявить важнейшие процессы, которые должны быть поддержаны в рамках разработки. С помощью диаграммы можно визуализировать любые действия пользователей. </w:t>
+        <w:t xml:space="preserve">, является мощным инструментом для формализации требований к системе, так как она позволяет наглядно представить взаимодействие пользователей с системой и выявить важнейшие процессы, которые должны быть поддержаны в рамках разработки. С помощью диаграммы можно визуализировать любые действия пользователей. </w:t>
       </w:r>
       <w:r>
         <w:t>В о</w:t>
@@ -3183,6 +3228,11 @@
         <w:jc w:val="center"/>
       </w:pPr>
       <w:r>
+        <w:rPr>
+          <w:noProof/>
+          <w:lang w:eastAsia="ru-RU"/>
+        </w:rPr>
+        <w:lastRenderedPageBreak/>
         <w:drawing>
           <wp:inline distT="0" distB="0" distL="0" distR="0" wp14:anchorId="20382E1D" wp14:editId="215DA132">
             <wp:extent cx="3743558" cy="8476090"/>
@@ -3230,6 +3280,7 @@
     </w:p>
     <w:p>
       <w:r>
+        <w:lastRenderedPageBreak/>
         <w:t xml:space="preserve">Студент начинает взаимодействие с системой с процесса </w:t>
       </w:r>
       <w:r>
@@ -3272,6 +3323,7 @@
     </w:p>
     <w:p>
       <w:r>
+        <w:lastRenderedPageBreak/>
         <w:t xml:space="preserve">Материалы привязываются к конкретным урокам, что обеспечивает их доступность для студентов. </w:t>
       </w:r>
     </w:p>
@@ -3321,16 +3373,8 @@
         <w:ind w:firstLine="0"/>
       </w:pPr>
       <w:r>
-        <w:t>Таблица 1.4.</w:t>
-      </w:r>
-      <w:r>
-        <w:t>2</w:t>
-      </w:r>
-      <w:r>
-        <w:t xml:space="preserve"> – </w:t>
-      </w:r>
-      <w:r>
-        <w:t>Функциональные требования</w:t>
+        <w:lastRenderedPageBreak/>
+        <w:t>Таблица 1.4.2 – Функциональные требования</w:t>
       </w:r>
     </w:p>
     <w:tbl>
@@ -3709,6 +3753,7 @@
         <w:ind w:firstLine="0"/>
       </w:pPr>
       <w:r>
+        <w:lastRenderedPageBreak/>
         <w:t>Продолжение таблицы 14</w:t>
       </w:r>
     </w:p>
@@ -4097,6 +4142,7 @@
         <w:jc w:val="left"/>
       </w:pPr>
       <w:r>
+        <w:lastRenderedPageBreak/>
         <w:t>Продолжение таблицы 1.4.2</w:t>
       </w:r>
     </w:p>
@@ -4468,6 +4514,7 @@
         <w:br w:type="page"/>
       </w:r>
       <w:r>
+        <w:lastRenderedPageBreak/>
         <w:t>Помимо функциональных требований, важную роль в разработке веб-приложения играют нефункциональные требования, которые определяют качественные характеристики системы. Они описывают аспекты производительности, безопасности, удобства использования, совместимости и масштабируемости. Эти требования обеспечивают надежность работы приложения, соответствие ожиданиям пользователей и возможность дальнейшего развития системы. Нефункциональные требования также включают ограничения на технологии и архитектуру, что помогает задать четкие рамки для реализации проекта. В таблице ниже представлены ключевые нефункциональные требования, которым должна соответствовать разрабатываемая система.</w:t>
       </w:r>
     </w:p>
@@ -4650,6 +4697,7 @@
     </w:p>
     <w:p>
       <w:r>
+        <w:lastRenderedPageBreak/>
         <w:t>В таблице 1.7 показаны требования к интерфейсам ПО.</w:t>
       </w:r>
     </w:p>
@@ -4745,10 +4793,7 @@
     </w:tbl>
     <w:p>
       <w:r>
-        <w:t>В таблице 1.8 показаны требования к производительности</w:t>
-      </w:r>
-      <w:r>
-        <w:t>.</w:t>
+        <w:t>В таблице 1.8 показаны требования к производительности.</w:t>
       </w:r>
     </w:p>
     <w:p>
@@ -4823,13 +4868,7 @@
               <w:jc w:val="center"/>
             </w:pPr>
             <w:r>
-              <w:t>Все веб-страницы должны загружаться не</w:t>
-            </w:r>
-            <w:r>
-              <w:t xml:space="preserve"> </w:t>
-            </w:r>
-            <w:r>
-              <w:t>дольше 3 секунд</w:t>
+              <w:t>Все веб-страницы должны загружаться не дольше 3 секунд</w:t>
             </w:r>
           </w:p>
         </w:tc>
@@ -4869,16 +4908,7 @@
     </w:tbl>
     <w:p>
       <w:r>
-        <w:t>В таблиц</w:t>
-      </w:r>
-      <w:r>
-        <w:t>е</w:t>
-      </w:r>
-      <w:r>
-        <w:t xml:space="preserve"> 1.9 показаны требования к безопасности</w:t>
-      </w:r>
-      <w:r>
-        <w:t>.</w:t>
+        <w:t>В таблице 1.9 показаны требования к безопасности.</w:t>
       </w:r>
     </w:p>
     <w:p>
@@ -4953,13 +4983,7 @@
               <w:jc w:val="center"/>
             </w:pPr>
             <w:r>
-              <w:t>Пароли пользователей</w:t>
-            </w:r>
-            <w:r>
-              <w:t xml:space="preserve"> </w:t>
-            </w:r>
-            <w:r>
-              <w:t>должны быть зашифрованы</w:t>
+              <w:t>Пароли пользователей должны быть зашифрованы</w:t>
             </w:r>
           </w:p>
         </w:tc>
@@ -4988,31 +5012,7 @@
               <w:jc w:val="center"/>
             </w:pPr>
             <w:r>
-              <w:t>Пользователь должен быть</w:t>
-            </w:r>
-            <w:r>
-              <w:t xml:space="preserve"> </w:t>
-            </w:r>
-            <w:r>
-              <w:t>авторизованным для</w:t>
-            </w:r>
-            <w:r>
-              <w:t xml:space="preserve"> </w:t>
-            </w:r>
-            <w:r>
-              <w:t>выполнения операций</w:t>
-            </w:r>
-            <w:r>
-              <w:t xml:space="preserve"> </w:t>
-            </w:r>
-            <w:r>
-              <w:t>в</w:t>
-            </w:r>
-            <w:r>
-              <w:t xml:space="preserve"> </w:t>
-            </w:r>
-            <w:r>
-              <w:t>системе</w:t>
+              <w:t>Пользователь должен быть авторизованным для выполнения операций в системе</w:t>
             </w:r>
           </w:p>
         </w:tc>
@@ -5037,6 +5037,7 @@
         </w:numPr>
       </w:pPr>
       <w:r>
+        <w:lastRenderedPageBreak/>
         <w:t xml:space="preserve">Проектирование системы </w:t>
       </w:r>
       <w:r>
@@ -5119,7 +5120,9 @@
       <w:r>
         <w:rPr>
           <w:noProof/>
-        </w:rPr>
+          <w:lang w:eastAsia="ru-RU"/>
+        </w:rPr>
+        <w:lastRenderedPageBreak/>
         <w:drawing>
           <wp:inline distT="0" distB="0" distL="0" distR="0" wp14:anchorId="35C2102D" wp14:editId="6E7D2733">
             <wp:extent cx="5939790" cy="3308350"/>
@@ -5239,6 +5242,7 @@
     </w:p>
     <w:p>
       <w:r>
+        <w:lastRenderedPageBreak/>
         <w:t>Администрация получает возможность эффективного управления пользователями, формирования учебных групп и контроля образовательного процесса.</w:t>
       </w:r>
     </w:p>
@@ -5249,6 +5253,7 @@
       <w:r>
         <w:rPr>
           <w:noProof/>
+          <w:lang w:eastAsia="ru-RU"/>
         </w:rPr>
         <w:drawing>
           <wp:inline distT="0" distB="0" distL="0" distR="0" wp14:anchorId="4577FE55" wp14:editId="669DBD6D">
@@ -5306,13 +5311,7 @@
         <w:jc w:val="center"/>
       </w:pPr>
       <w:r>
-        <w:t>Рисунок 2.1.</w:t>
-      </w:r>
-      <w:r>
-        <w:t>2</w:t>
-      </w:r>
-      <w:r>
-        <w:t xml:space="preserve"> – Диаграмма </w:t>
+        <w:t xml:space="preserve">Рисунок 2.1.2 – Диаграмма </w:t>
       </w:r>
       <w:r>
         <w:rPr>
@@ -5381,6 +5380,7 @@
         </w:numPr>
       </w:pPr>
       <w:r>
+        <w:lastRenderedPageBreak/>
         <w:t>Разработка модели данных</w:t>
       </w:r>
     </w:p>
@@ -5401,6 +5401,10 @@
         <w:jc w:val="center"/>
       </w:pPr>
       <w:r>
+        <w:rPr>
+          <w:noProof/>
+          <w:lang w:eastAsia="ru-RU"/>
+        </w:rPr>
         <w:drawing>
           <wp:inline distT="0" distB="0" distL="0" distR="0" wp14:anchorId="66A99CE6" wp14:editId="68694DD0">
             <wp:extent cx="3262017" cy="3553522"/>
@@ -5444,22 +5448,7 @@
         <w:jc w:val="center"/>
       </w:pPr>
       <w:r>
-        <w:t>Рисунок 2.</w:t>
-      </w:r>
-      <w:r>
-        <w:t>2</w:t>
-      </w:r>
-      <w:r>
-        <w:t>.</w:t>
-      </w:r>
-      <w:r>
-        <w:t>1</w:t>
-      </w:r>
-      <w:r>
-        <w:t xml:space="preserve"> – Диаграмма </w:t>
-      </w:r>
-      <w:r>
-        <w:t>классов логической модели данных</w:t>
+        <w:t>Рисунок 2.2.1 – Диаграмма классов логической модели данных</w:t>
       </w:r>
     </w:p>
     <w:p>
@@ -5479,6 +5468,10 @@
         <w:jc w:val="center"/>
       </w:pPr>
       <w:r>
+        <w:rPr>
+          <w:noProof/>
+          <w:lang w:eastAsia="ru-RU"/>
+        </w:rPr>
         <w:drawing>
           <wp:inline distT="0" distB="0" distL="0" distR="0" wp14:anchorId="5C33B8CF" wp14:editId="62B2D4A8">
             <wp:extent cx="3854944" cy="6043961"/>
@@ -5522,26 +5515,12 @@
         <w:jc w:val="center"/>
       </w:pPr>
       <w:r>
-        <w:t>Рисунок 2.2.</w:t>
-      </w:r>
-      <w:r>
-        <w:t>2</w:t>
-      </w:r>
-      <w:r>
-        <w:t xml:space="preserve"> – Диаграмма классов </w:t>
-      </w:r>
-      <w:r>
-        <w:t>инфо</w:t>
-      </w:r>
-      <w:r>
-        <w:t>логической модели</w:t>
-      </w:r>
-      <w:r>
-        <w:t xml:space="preserve"> данных</w:t>
-      </w:r>
-    </w:p>
-    <w:p>
-      <w:r>
+        <w:t>Рисунок 2.2.2 – Диаграмма классов инфологической модели данных</w:t>
+      </w:r>
+    </w:p>
+    <w:p>
+      <w:r>
+        <w:lastRenderedPageBreak/>
         <w:t>Физическая модель данных является завершающим этапом проектирования и описывает, как данные будут храниться в конкретной базе данных. На этом уровне выбирается СУБД и определяется структура таблиц, полей, индексов и связей. Например, таблица студентов будет содержать идентификатор, ФИО, электронную почту и связь с таблицей групп. Важно, чтобы база данных была оптимизирована для быстрого доступа и обработки информации, а также обеспечивала целостность данных за счёт использования внешних ключей и индексов.</w:t>
       </w:r>
     </w:p>
@@ -5555,6 +5534,10 @@
         <w:ind w:firstLine="0"/>
       </w:pPr>
       <w:r>
+        <w:rPr>
+          <w:noProof/>
+          <w:lang w:eastAsia="ru-RU"/>
+        </w:rPr>
         <w:drawing>
           <wp:inline distT="0" distB="0" distL="0" distR="0" wp14:anchorId="517681C2" wp14:editId="2A50A3AD">
             <wp:extent cx="5940425" cy="4740275"/>
@@ -5598,22 +5581,7 @@
         <w:jc w:val="center"/>
       </w:pPr>
       <w:r>
-        <w:t>Рисунок 2.2.</w:t>
-      </w:r>
-      <w:r>
-        <w:t>3</w:t>
-      </w:r>
-      <w:r>
-        <w:t xml:space="preserve"> – Диаграмма классов </w:t>
-      </w:r>
-      <w:r>
-        <w:t xml:space="preserve">физической </w:t>
-      </w:r>
-      <w:r>
-        <w:t>модели</w:t>
-      </w:r>
-      <w:r>
-        <w:t xml:space="preserve"> данных</w:t>
+        <w:t>Рисунок 2.2.3 – Диаграмма классов физической модели данных</w:t>
       </w:r>
     </w:p>
     <w:p>
@@ -5628,6 +5596,7 @@
         <w:br w:type="page"/>
       </w:r>
       <w:r>
+        <w:lastRenderedPageBreak/>
         <w:t>Моделирование бизнес-процессов</w:t>
       </w:r>
     </w:p>
@@ -5664,6 +5633,11 @@
         <w:jc w:val="center"/>
       </w:pPr>
       <w:r>
+        <w:rPr>
+          <w:noProof/>
+          <w:lang w:eastAsia="ru-RU"/>
+        </w:rPr>
+        <w:lastRenderedPageBreak/>
         <w:drawing>
           <wp:inline distT="0" distB="0" distL="0" distR="0" wp14:anchorId="3772B39A" wp14:editId="574C673C">
             <wp:extent cx="4449182" cy="3397405"/>
@@ -5707,22 +5681,7 @@
         <w:jc w:val="center"/>
       </w:pPr>
       <w:r>
-        <w:t>Рисунок 2.</w:t>
-      </w:r>
-      <w:r>
-        <w:t>3</w:t>
-      </w:r>
-      <w:r>
-        <w:t>.</w:t>
-      </w:r>
-      <w:r>
-        <w:t>1</w:t>
-      </w:r>
-      <w:r>
-        <w:t xml:space="preserve"> – Диаграмма </w:t>
-      </w:r>
-      <w:r>
-        <w:t>активности процесса авторизации</w:t>
+        <w:t>Рисунок 2.3.1 – Диаграмма активности процесса авторизации</w:t>
       </w:r>
     </w:p>
     <w:p>
@@ -5735,6 +5694,10 @@
         <w:jc w:val="center"/>
       </w:pPr>
       <w:r>
+        <w:rPr>
+          <w:noProof/>
+          <w:lang w:eastAsia="ru-RU"/>
+        </w:rPr>
         <w:drawing>
           <wp:inline distT="0" distB="0" distL="0" distR="0" wp14:anchorId="6A283554" wp14:editId="237D5D9B">
             <wp:extent cx="3325095" cy="2995961"/>
@@ -5778,13 +5741,7 @@
         <w:jc w:val="center"/>
       </w:pPr>
       <w:r>
-        <w:t>Рисунок 2.3.</w:t>
-      </w:r>
-      <w:r>
-        <w:t>2</w:t>
-      </w:r>
-      <w:r>
-        <w:t xml:space="preserve"> – Диаграмма активности </w:t>
+        <w:t xml:space="preserve">Рисунок 2.3.2 – Диаграмма активности </w:t>
       </w:r>
       <w:r>
         <w:t xml:space="preserve">добавления </w:t>
@@ -5795,6 +5752,7 @@
     </w:p>
     <w:p>
       <w:r>
+        <w:lastRenderedPageBreak/>
         <w:t>Помимо расписания, важной частью образовательного процесса является доступ к учебным материалам. Для подготовки к занятиям студенты заходят в соответствующий раздел системы, где выбирают нужный курс, затем конкретное занятие, после чего получают возможность просматривать и скачивать файлы. Это позволяет упростить доступ к материалам и избежать необходимости в дополнительных внешних источниках.</w:t>
       </w:r>
     </w:p>
@@ -5803,6 +5761,10 @@
         <w:jc w:val="center"/>
       </w:pPr>
       <w:r>
+        <w:rPr>
+          <w:noProof/>
+          <w:lang w:eastAsia="ru-RU"/>
+        </w:rPr>
         <w:drawing>
           <wp:inline distT="0" distB="0" distL="0" distR="0" wp14:anchorId="39DB0B9A" wp14:editId="383C8027">
             <wp:extent cx="2901133" cy="2484255"/>
@@ -5846,16 +5808,7 @@
         <w:jc w:val="center"/>
       </w:pPr>
       <w:r>
-        <w:t>Рисунок 2.3.</w:t>
-      </w:r>
-      <w:r>
-        <w:t>3</w:t>
-      </w:r>
-      <w:r>
-        <w:t xml:space="preserve"> – Диаграмма активности </w:t>
-      </w:r>
-      <w:r>
-        <w:t>процесса получения материалов</w:t>
+        <w:t>Рисунок 2.3.3 – Диаграмма активности процесса получения материалов</w:t>
       </w:r>
     </w:p>
     <w:p>
@@ -5868,6 +5821,10 @@
         <w:jc w:val="center"/>
       </w:pPr>
       <w:r>
+        <w:rPr>
+          <w:noProof/>
+          <w:lang w:eastAsia="ru-RU"/>
+        </w:rPr>
         <w:drawing>
           <wp:inline distT="0" distB="0" distL="0" distR="0" wp14:anchorId="6C14A0E0" wp14:editId="6D47FF5F">
             <wp:extent cx="3115434" cy="2352312"/>
@@ -5911,13 +5868,7 @@
         <w:jc w:val="center"/>
       </w:pPr>
       <w:r>
-        <w:t>Рисунок 2.3.</w:t>
-      </w:r>
-      <w:r>
-        <w:t>4</w:t>
-      </w:r>
-      <w:r>
-        <w:t xml:space="preserve"> – Диаграмма активности процесса </w:t>
+        <w:t xml:space="preserve">Рисунок 2.3.4 – Диаграмма активности процесса </w:t>
       </w:r>
       <w:r>
         <w:t>обработки домашней работы</w:t>
@@ -5925,6 +5876,7 @@
     </w:p>
     <w:p>
       <w:r>
+        <w:lastRenderedPageBreak/>
         <w:t>Наряду с этим системой предусмотрен контроль посещаемости студентов на занятиях,</w:t>
       </w:r>
       <w:r>
@@ -5939,6 +5891,10 @@
         <w:jc w:val="center"/>
       </w:pPr>
       <w:r>
+        <w:rPr>
+          <w:noProof/>
+          <w:lang w:eastAsia="ru-RU"/>
+        </w:rPr>
         <w:drawing>
           <wp:inline distT="0" distB="0" distL="0" distR="0" wp14:anchorId="059C27B7" wp14:editId="52AC5645">
             <wp:extent cx="5277587" cy="3334215"/>
@@ -5982,44 +5938,17 @@
         <w:jc w:val="center"/>
       </w:pPr>
       <w:r>
-        <w:t>Рисунок 2.3.</w:t>
-      </w:r>
-      <w:r>
-        <w:t>5</w:t>
-      </w:r>
-      <w:r>
-        <w:t xml:space="preserve"> – Диаграмма активности </w:t>
-      </w:r>
-      <w:r>
-        <w:t>обработки занятий преподавателем</w:t>
-      </w:r>
-    </w:p>
-    <w:p>
-      <w:r>
-        <w:t>Проектирование бизнес-процессов позволило сформировать четкое представление о ключевых взаимодействиях пользователей с системой и определить их последовательность. Благодаря детальному анализу процессов удалось выявить возможные узкие места и предложить оптимальные решения для их автоматизации. Это способствует повышению эффективности работы образовательного учреждения, снижению нагрузки на</w:t>
-      </w:r>
-      <w:r>
-        <w:t xml:space="preserve"> сотрудников</w:t>
-      </w:r>
-      <w:r>
-        <w:t>, а также улучшению пользовательского опыта для студентов.</w:t>
-      </w:r>
-    </w:p>
-    <w:p>
-      <w:r>
-        <w:t>Разработка моделей бизнес-процессов также помогла сформулировать требования к функциональности будущей системы. Определенные сценарии взаимодействия позволили зафиксировать конкретные задачи</w:t>
-      </w:r>
-      <w:r>
-        <w:t xml:space="preserve"> для</w:t>
-      </w:r>
-      <w:r>
-        <w:t xml:space="preserve"> систем</w:t>
-      </w:r>
-      <w:r>
-        <w:t>ы</w:t>
-      </w:r>
-      <w:r>
-        <w:t>, а также учесть возможные исключительные ситуации и способы их обработки.</w:t>
+        <w:t>Рисунок 2.3.5 – Диаграмма активности обработки занятий преподавателем</w:t>
+      </w:r>
+    </w:p>
+    <w:p>
+      <w:r>
+        <w:t>Проектирование бизнес-процессов позволило сформировать четкое представление о ключевых взаимодействиях пользователей с системой и определить их последовательность. Благодаря детальному анализу процессов удалось выявить возможные узкие места и предложить оптимальные решения для их автоматизации. Это способствует повышению эффективности работы образовательного учреждения, снижению нагрузки на сотрудников, а также улучшению пользовательского опыта для студентов.</w:t>
+      </w:r>
+    </w:p>
+    <w:p>
+      <w:r>
+        <w:t>Разработка моделей бизнес-процессов также помогла сформулировать требования к функциональности будущей системы. Определенные сценарии взаимодействия позволили зафиксировать конкретные задачи для системы, а также учесть возможные исключительные ситуации и способы их обработки.</w:t>
       </w:r>
     </w:p>
     <w:p>
@@ -6032,6 +5961,9 @@
       </w:pPr>
       <w:r>
         <w:br w:type="page"/>
+      </w:r>
+      <w:r>
+        <w:lastRenderedPageBreak/>
         <w:t>Разработка дизайна посадочной страницы</w:t>
       </w:r>
     </w:p>
@@ -6048,13 +5980,7 @@
       </w:r>
       <w:proofErr w:type="gramStart"/>
       <w:r>
-        <w:t>цветами</w:t>
-      </w:r>
-      <w:r>
-        <w:t xml:space="preserve"> </w:t>
-      </w:r>
-      <w:r>
-        <w:t>,</w:t>
+        <w:t>цветами ,</w:t>
       </w:r>
       <w:proofErr w:type="gramEnd"/>
       <w:r>
@@ -6073,6 +5999,7 @@
       <w:r>
         <w:rPr>
           <w:noProof/>
+          <w:lang w:eastAsia="ru-RU"/>
         </w:rPr>
         <w:drawing>
           <wp:inline distT="0" distB="0" distL="0" distR="0" wp14:anchorId="38414CF4" wp14:editId="5973660E">
@@ -6130,22 +6057,7 @@
         <w:jc w:val="center"/>
       </w:pPr>
       <w:r>
-        <w:t>Рисунок 2.</w:t>
-      </w:r>
-      <w:r>
-        <w:t>4</w:t>
-      </w:r>
-      <w:r>
-        <w:t>.</w:t>
-      </w:r>
-      <w:r>
-        <w:t>1</w:t>
-      </w:r>
-      <w:r>
-        <w:t xml:space="preserve"> – </w:t>
-      </w:r>
-      <w:r>
-        <w:t>Дизайн шапки посадочного модуля приложения</w:t>
+        <w:t>Рисунок 2.4.1 – Дизайн шапки посадочного модуля приложения</w:t>
       </w:r>
     </w:p>
     <w:p>
@@ -6160,6 +6072,7 @@
       <w:r>
         <w:rPr>
           <w:noProof/>
+          <w:lang w:eastAsia="ru-RU"/>
         </w:rPr>
         <w:drawing>
           <wp:inline distT="0" distB="0" distL="0" distR="0" wp14:anchorId="73566BB1" wp14:editId="7A417205">
@@ -6217,20 +6130,12 @@
         <w:jc w:val="center"/>
       </w:pPr>
       <w:r>
-        <w:t>Рисунок 2.4.</w:t>
-      </w:r>
-      <w:r>
-        <w:t>2</w:t>
-      </w:r>
-      <w:r>
-        <w:t xml:space="preserve"> – </w:t>
-      </w:r>
-      <w:r>
-        <w:t>Дизайн подвала посадочного модуля приложения</w:t>
-      </w:r>
-    </w:p>
-    <w:p>
-      <w:r>
+        <w:t>Рисунок 2.4.2 – Дизайн подвала посадочного модуля приложения</w:t>
+      </w:r>
+    </w:p>
+    <w:p>
+      <w:r>
+        <w:lastRenderedPageBreak/>
         <w:t xml:space="preserve">На странице "Новости" материалы располагаются в порядке убывания даты публикации, что обеспечивает удобство просмотра актуальной информации. </w:t>
       </w:r>
     </w:p>
@@ -6242,6 +6147,7 @@
       <w:r>
         <w:rPr>
           <w:noProof/>
+          <w:lang w:eastAsia="ru-RU"/>
         </w:rPr>
         <w:drawing>
           <wp:inline distT="0" distB="0" distL="0" distR="0" wp14:anchorId="272451F7" wp14:editId="20EFA01F">
@@ -6299,16 +6205,7 @@
         <w:jc w:val="center"/>
       </w:pPr>
       <w:r>
-        <w:t>Рисунок 2.4.</w:t>
-      </w:r>
-      <w:r>
-        <w:t>3</w:t>
-      </w:r>
-      <w:r>
-        <w:t xml:space="preserve"> – Дизайн </w:t>
-      </w:r>
-      <w:r>
-        <w:t>страницы «Новости»</w:t>
+        <w:t>Рисунок 2.4.3 – Дизайн страницы «Новости»</w:t>
       </w:r>
     </w:p>
     <w:p>
@@ -6323,6 +6220,7 @@
       <w:r>
         <w:rPr>
           <w:noProof/>
+          <w:lang w:eastAsia="ru-RU"/>
         </w:rPr>
         <w:drawing>
           <wp:inline distT="0" distB="0" distL="0" distR="0" wp14:anchorId="724188EB" wp14:editId="62E12438">
@@ -6380,23 +6278,12 @@
         <w:jc w:val="center"/>
       </w:pPr>
       <w:r>
-        <w:t>Рисунок 2.4.</w:t>
-      </w:r>
-      <w:r>
-        <w:t>4</w:t>
-      </w:r>
-      <w:r>
-        <w:t xml:space="preserve"> – Дизайн страницы «</w:t>
-      </w:r>
-      <w:r>
-        <w:t>О нас</w:t>
-      </w:r>
-      <w:r>
-        <w:t>»</w:t>
-      </w:r>
-    </w:p>
-    <w:p>
-      <w:r>
+        <w:t>Рисунок 2.4.4 – Дизайн страницы «О нас»</w:t>
+      </w:r>
+    </w:p>
+    <w:p>
+      <w:r>
+        <w:lastRenderedPageBreak/>
         <w:t>Страница "Курсы" представляет собой последовательный список обучающих программ. Каждый курс сопровождается фоновым изображением, а при нажатии на него пользователь перенаправляется к форме подачи заявки на обучение. Дизайн сохраняет общий минималистичный стиль, избегая закруглений и сложных графических элементов.</w:t>
       </w:r>
     </w:p>
@@ -6408,6 +6295,7 @@
       <w:r>
         <w:rPr>
           <w:noProof/>
+          <w:lang w:eastAsia="ru-RU"/>
         </w:rPr>
         <w:drawing>
           <wp:inline distT="0" distB="0" distL="0" distR="0" wp14:anchorId="26D31598" wp14:editId="3F430FF1">
@@ -6465,19 +6353,7 @@
         <w:jc w:val="center"/>
       </w:pPr>
       <w:r>
-        <w:t>Рисунок 2.4.</w:t>
-      </w:r>
-      <w:r>
-        <w:t>5</w:t>
-      </w:r>
-      <w:r>
-        <w:t xml:space="preserve"> – Дизайн страницы «</w:t>
-      </w:r>
-      <w:r>
-        <w:t>Курсы</w:t>
-      </w:r>
-      <w:r>
-        <w:t>»</w:t>
+        <w:t>Рисунок 2.4.5 – Дизайн страницы «Курсы»</w:t>
       </w:r>
     </w:p>
     <w:p>
@@ -6493,6 +6369,7 @@
       <w:r>
         <w:rPr>
           <w:noProof/>
+          <w:lang w:eastAsia="ru-RU"/>
         </w:rPr>
         <w:drawing>
           <wp:inline distT="0" distB="0" distL="0" distR="0" wp14:anchorId="4282B5A7" wp14:editId="7299022D">
@@ -6550,23 +6427,12 @@
         <w:jc w:val="center"/>
       </w:pPr>
       <w:r>
-        <w:t>Рисунок 2.4.</w:t>
-      </w:r>
-      <w:r>
-        <w:t>6</w:t>
-      </w:r>
-      <w:r>
-        <w:t xml:space="preserve"> – Дизайн страницы «</w:t>
-      </w:r>
-      <w:r>
-        <w:t>Войти</w:t>
-      </w:r>
-      <w:r>
-        <w:t>»</w:t>
-      </w:r>
-    </w:p>
-    <w:p>
-      <w:r>
+        <w:t>Рисунок 2.4.6 – Дизайн страницы «Войти»</w:t>
+      </w:r>
+    </w:p>
+    <w:p>
+      <w:r>
+        <w:lastRenderedPageBreak/>
         <w:t>Г</w:t>
       </w:r>
       <w:r>
@@ -6580,6 +6446,7 @@
       <w:r>
         <w:rPr>
           <w:noProof/>
+          <w:lang w:eastAsia="ru-RU"/>
         </w:rPr>
         <w:drawing>
           <wp:inline distT="0" distB="0" distL="0" distR="0" wp14:anchorId="002EBD4E" wp14:editId="5068B7B0">
@@ -6637,13 +6504,7 @@
         <w:jc w:val="center"/>
       </w:pPr>
       <w:r>
-        <w:t xml:space="preserve">Рисунок 2.4.2 – Дизайн </w:t>
-      </w:r>
-      <w:r>
-        <w:t xml:space="preserve">главной страницы </w:t>
-      </w:r>
-      <w:r>
-        <w:t>посадочного модуля приложения</w:t>
+        <w:t>Рисунок 2.4.2 – Дизайн главной страницы посадочного модуля приложения</w:t>
       </w:r>
     </w:p>
     <w:p>
@@ -6668,6 +6529,7 @@
       </w:pPr>
       <w:bookmarkStart w:id="3" w:name="_Toc189244880"/>
       <w:r>
+        <w:lastRenderedPageBreak/>
         <w:t xml:space="preserve">Разработка веб-приложения </w:t>
       </w:r>
       <w:proofErr w:type="spellStart"/>
@@ -6730,6 +6592,7 @@
     </w:p>
     <w:p>
       <w:r>
+        <w:lastRenderedPageBreak/>
         <w:t xml:space="preserve">В последние годы набирает популярность Go. Этот язык программирования известен своей высокой производительностью, простотой кода и удобной поддержкой конкурентности. Благодаря встроенной системе управления потоками Go отлично подходит для высоконагруженных систем. Однако, несмотря на </w:t>
       </w:r>
       <w:proofErr w:type="spellStart"/>
@@ -6743,7 +6606,15 @@
     </w:p>
     <w:p>
       <w:r>
-        <w:t xml:space="preserve">В контексте текущего проекта наиболее подходящим выбором является использование Python и </w:t>
+        <w:t xml:space="preserve">В контексте текущего проекта наиболее подходящим выбором является использование </w:t>
+      </w:r>
+      <w:proofErr w:type="spellStart"/>
+      <w:r>
+        <w:t>Python</w:t>
+      </w:r>
+      <w:proofErr w:type="spellEnd"/>
+      <w:r>
+        <w:t xml:space="preserve"> и </w:t>
       </w:r>
       <w:proofErr w:type="spellStart"/>
       <w:r>
@@ -6801,7 +6672,15 @@
     </w:p>
     <w:p>
       <w:r>
-        <w:t xml:space="preserve">Еще одной важной причиной выбора Python и </w:t>
+        <w:t xml:space="preserve">Еще одной важной причиной выбора </w:t>
+      </w:r>
+      <w:proofErr w:type="spellStart"/>
+      <w:r>
+        <w:t>Python</w:t>
+      </w:r>
+      <w:proofErr w:type="spellEnd"/>
+      <w:r>
+        <w:t xml:space="preserve"> и </w:t>
       </w:r>
       <w:proofErr w:type="spellStart"/>
       <w:r>
@@ -6817,7 +6696,15 @@
       </w:r>
       <w:proofErr w:type="spellEnd"/>
       <w:r>
-        <w:t xml:space="preserve"> REST Framework (DRF). Это позволяет легко интегрировать </w:t>
+        <w:t xml:space="preserve"> REST </w:t>
+      </w:r>
+      <w:proofErr w:type="spellStart"/>
+      <w:r>
+        <w:t>Framework</w:t>
+      </w:r>
+      <w:proofErr w:type="spellEnd"/>
+      <w:r>
+        <w:t xml:space="preserve"> (DRF). Это позволяет легко интегрировать </w:t>
       </w:r>
       <w:proofErr w:type="spellStart"/>
       <w:r>
@@ -6825,7 +6712,15 @@
       </w:r>
       <w:proofErr w:type="spellEnd"/>
       <w:r>
-        <w:t xml:space="preserve"> с бэкендом, обеспечивая гибкость в выборе технологий для клиентской части приложения. Кроме того, использование </w:t>
+        <w:t xml:space="preserve"> с </w:t>
+      </w:r>
+      <w:proofErr w:type="spellStart"/>
+      <w:r>
+        <w:t>бэкендом</w:t>
+      </w:r>
+      <w:proofErr w:type="spellEnd"/>
+      <w:r>
+        <w:t xml:space="preserve">, обеспечивая гибкость в выборе технологий для клиентской части приложения. Кроме того, использование </w:t>
       </w:r>
       <w:proofErr w:type="spellStart"/>
       <w:r>
@@ -6838,6 +6733,7 @@
     </w:p>
     <w:p>
       <w:r>
+        <w:lastRenderedPageBreak/>
         <w:t xml:space="preserve">Выбор </w:t>
       </w:r>
       <w:proofErr w:type="spellStart"/>
@@ -6873,8 +6769,13 @@
         <w:t>:</w:t>
       </w:r>
       <w:r>
-        <w:t xml:space="preserve"> Python</w:t>
-      </w:r>
+        <w:t xml:space="preserve"> </w:t>
+      </w:r>
+      <w:proofErr w:type="spellStart"/>
+      <w:r>
+        <w:t>Python</w:t>
+      </w:r>
+      <w:proofErr w:type="spellEnd"/>
       <w:r>
         <w:t>,</w:t>
       </w:r>
@@ -6932,10 +6833,7 @@
       </w:r>
       <w:proofErr w:type="spellStart"/>
       <w:r>
-        <w:t>ф</w:t>
-      </w:r>
-      <w:r>
-        <w:t>ронтенд</w:t>
+        <w:t>фронтенд</w:t>
       </w:r>
       <w:proofErr w:type="spellEnd"/>
       <w:r>
@@ -6966,13 +6864,35 @@
         </w:numPr>
       </w:pPr>
       <w:r>
+        <w:lastRenderedPageBreak/>
         <w:t>Проектирование архитектуры приложения</w:t>
       </w:r>
     </w:p>
     <w:p/>
     <w:p>
       <w:r>
-        <w:t>Архитектура программного обеспечения определяет, каким образом структурируются компоненты системы, как они взаимодействуют между собой и какие принципы разработки используются для обеспечения удобства сопровождения и масштабируемости. Веб-приложения, особенно такие, которые предполагают взаимодействие пользователей с базой данных и сложную бизнес-логику, традиционно строятся по архитектурному шаблону MVC (Model-View-</w:t>
+        <w:t>Архитектура программного обеспечения определяет, каким образом структурируются компоненты системы, как они взаимодействуют между собой и какие принципы разработки используются для обеспечения удобства сопровождения и масштабируемости. Веб-приложения, особенно такие, которые предполагают взаимодействие пользователей с базой данных и сложную бизнес-логику, традиционно строятся по архитектурному шаблону MVC (</w:t>
+      </w:r>
+      <w:proofErr w:type="spellStart"/>
+      <w:r>
+        <w:t>Model-View-Controller</w:t>
+      </w:r>
+      <w:proofErr w:type="spellEnd"/>
+      <w:r>
+        <w:t>).</w:t>
+      </w:r>
+    </w:p>
+    <w:p>
+      <w:r>
+        <w:t>Шаблон проектирования MVC (</w:t>
+      </w:r>
+      <w:proofErr w:type="spellStart"/>
+      <w:r>
+        <w:t>Model-View-Controller</w:t>
+      </w:r>
+      <w:proofErr w:type="spellEnd"/>
+      <w:r>
+        <w:t>) представляет собой архитектурный подход, который разделяет код приложения на три логически независимых компонента: модель (Model), представление (View) и контроллер (</w:t>
       </w:r>
       <w:proofErr w:type="spellStart"/>
       <w:r>
@@ -6980,12 +6900,49 @@
       </w:r>
       <w:proofErr w:type="spellEnd"/>
       <w:r>
+        <w:t xml:space="preserve">). Этот принцип применяется в разработке программного обеспечения для удобства сопровождения, тестирования и масштабирования, так как чёткое разделение обязанностей упрощает внесение изменений и поддержку кода. MVC используется во множестве веб-фреймворков, в том числе в </w:t>
+      </w:r>
+      <w:proofErr w:type="spellStart"/>
+      <w:r>
+        <w:t>Django</w:t>
+      </w:r>
+      <w:proofErr w:type="spellEnd"/>
+      <w:r>
+        <w:t>, где он реализован в виде его собственной модификации MVT (</w:t>
+      </w:r>
+      <w:proofErr w:type="spellStart"/>
+      <w:r>
+        <w:t>Model-View-Template</w:t>
+      </w:r>
+      <w:proofErr w:type="spellEnd"/>
+      <w:r>
         <w:t>).</w:t>
       </w:r>
     </w:p>
     <w:p>
       <w:r>
-        <w:t>Шаблон проектирования MVC (Model-View-</w:t>
+        <w:t>Модель (Model) отвечает за работу с данными, их хранение, обработку и бизнес-логику. В классическом MVC модель управляет данными в базе, выполняет валидацию, содержит алгоритмы обработки и обеспечивает целостность информации. Она инкапсулирует всю логику, связанную с обработкой данных, и не зависит от способа их отображения. Это даёт возможность изменять внутреннее представление информации без необходимости переделывать пользовательский интерфейс.</w:t>
+      </w:r>
+    </w:p>
+    <w:p>
+      <w:r>
+        <w:t xml:space="preserve">Представление (View) отвечает за отображение информации пользователю. Оно получает данные от модели и формирует пользовательский интерфейс в соответствии с заданным форматом. В веб-разработке это обычно HTML-страницы, шаблоны или API-ответы в JSON/XML-формате. </w:t>
+      </w:r>
+    </w:p>
+    <w:p>
+      <w:r>
+        <w:lastRenderedPageBreak/>
+        <w:t xml:space="preserve">Представление не содержит бизнес-логики и работает исключительно с подготовленной информацией. </w:t>
+      </w:r>
+    </w:p>
+    <w:p>
+      <w:r>
+        <w:t>Это упрощает адаптацию приложения под различные интерфейсы, например, веб-страницу, мобильное приложение или API-клиент.</w:t>
+      </w:r>
+    </w:p>
+    <w:p>
+      <w:r>
+        <w:t>Контроллер (</w:t>
       </w:r>
       <w:proofErr w:type="spellStart"/>
       <w:r>
@@ -6993,15 +6950,12 @@
       </w:r>
       <w:proofErr w:type="spellEnd"/>
       <w:r>
-        <w:t>) представляет собой архитектурный подход, который разделяет код приложения на три логически независимых компонента: модель (Model), представление (View) и контроллер (</w:t>
-      </w:r>
-      <w:proofErr w:type="spellStart"/>
-      <w:r>
-        <w:t>Controller</w:t>
-      </w:r>
-      <w:proofErr w:type="spellEnd"/>
-      <w:r>
-        <w:t xml:space="preserve">). Этот принцип применяется в разработке программного обеспечения для удобства сопровождения, тестирования и масштабирования, так как чёткое разделение обязанностей упрощает внесение изменений и поддержку кода. MVC используется во множестве веб-фреймворков, в том числе в </w:t>
+        <w:t>) связывает модель и представление. Он получает запросы от пользователя, передаёт их в модель для обработки, а затем возвращает результат в представление. Контроллер управляет бизнес-логикой, но не занимается работой с данными напрямую – этим занимается модель. Такое разделение позволяет изменять логику обработки данных и взаимодействия с пользователем независимо друг от друга, что делает систему более гибкой.</w:t>
+      </w:r>
+    </w:p>
+    <w:p>
+      <w:r>
+        <w:t xml:space="preserve">Фреймворк </w:t>
       </w:r>
       <w:proofErr w:type="spellStart"/>
       <w:r>
@@ -7009,53 +6963,15 @@
       </w:r>
       <w:proofErr w:type="spellEnd"/>
       <w:r>
-        <w:t>, где он реализован в виде его собственной модификации MVT (Model-View-</w:t>
-      </w:r>
-      <w:proofErr w:type="spellStart"/>
-      <w:r>
-        <w:t>Template</w:t>
-      </w:r>
-      <w:proofErr w:type="spellEnd"/>
-      <w:r>
-        <w:t>).</w:t>
-      </w:r>
-    </w:p>
-    <w:p>
-      <w:r>
-        <w:t>Модель (Model) отвечает за работу с данными, их хранение, обработку и бизнес-логику. В классическом MVC модель управляет данными в базе, выполняет валидацию, содержит алгоритмы обработки и обеспечивает целостность информации. Она инкапсулирует всю логику, связанную с обработкой данных, и не зависит от способа их отображения. Это даёт возможность изменять внутреннее представление информации без необходимости переделывать пользовательский интерфейс.</w:t>
-      </w:r>
-    </w:p>
-    <w:p>
-      <w:r>
-        <w:t xml:space="preserve">Представление (View) отвечает за отображение информации пользователю. Оно получает данные от модели и формирует пользовательский интерфейс в соответствии с заданным форматом. В веб-разработке это обычно HTML-страницы, шаблоны или API-ответы в JSON/XML-формате. </w:t>
-      </w:r>
-    </w:p>
-    <w:p>
-      <w:r>
-        <w:t xml:space="preserve">Представление не содержит бизнес-логики и работает исключительно с подготовленной информацией. </w:t>
-      </w:r>
-    </w:p>
-    <w:p>
-      <w:r>
-        <w:t>Это упрощает адаптацию приложения под различные интерфейсы, например, веб-страницу, мобильное приложение или API-клиент.</w:t>
-      </w:r>
-    </w:p>
-    <w:p>
-      <w:r>
-        <w:t>Контроллер (</w:t>
-      </w:r>
-      <w:proofErr w:type="spellStart"/>
-      <w:r>
-        <w:t>Controller</w:t>
-      </w:r>
-      <w:proofErr w:type="spellEnd"/>
-      <w:r>
-        <w:t>) связывает модель и представление. Он получает запросы от пользователя, передаёт их в модель для обработки, а затем возвращает результат в представление. Контроллер управляет бизнес-логикой, но не занимается работой с данными напрямую – этим занимается модель. Такое разделение позволяет изменять логику обработки данных и взаимодействия с пользователем независимо друг от друга, что делает систему более гибкой.</w:t>
-      </w:r>
-    </w:p>
-    <w:p>
-      <w:r>
-        <w:t xml:space="preserve">Фреймворк </w:t>
+        <w:t xml:space="preserve"> использует модифицированную версию этой архитектуры под названием MVT (</w:t>
+      </w:r>
+      <w:proofErr w:type="spellStart"/>
+      <w:r>
+        <w:t>Model-View-Template</w:t>
+      </w:r>
+      <w:proofErr w:type="spellEnd"/>
+      <w:r>
+        <w:t xml:space="preserve">). Главным отличием является отсутствие явного контроллера – его роль выполняют представления (views.py). В </w:t>
       </w:r>
       <w:proofErr w:type="spellStart"/>
       <w:r>
@@ -7063,15 +6979,20 @@
       </w:r>
       <w:proofErr w:type="spellEnd"/>
       <w:r>
-        <w:t xml:space="preserve"> использует модифицированную версию этой архитектуры под названием MVT (Model-View-</w:t>
-      </w:r>
-      <w:proofErr w:type="spellStart"/>
-      <w:r>
-        <w:t>Template</w:t>
-      </w:r>
-      <w:proofErr w:type="spellEnd"/>
-      <w:r>
-        <w:t xml:space="preserve">). Главным отличием является отсутствие явного контроллера – его роль выполняют представления (views.py). В </w:t>
+        <w:t xml:space="preserve"> представления обрабатывают HTTP-запросы, взаимодействуют с моделями и формируют ответы. Модели (models.py) управляют структурой данных и взаимодействием с базой данных, а вместо традиционных представлений в виде кода во фреймворке используются шаблоны (</w:t>
+      </w:r>
+      <w:proofErr w:type="spellStart"/>
+      <w:r>
+        <w:t>templates</w:t>
+      </w:r>
+      <w:proofErr w:type="spellEnd"/>
+      <w:r>
+        <w:t>), которые определяют, как будет выглядеть конечный интерфейс.</w:t>
+      </w:r>
+    </w:p>
+    <w:p>
+      <w:r>
+        <w:t xml:space="preserve">Применение этого шаблона проектирования в </w:t>
       </w:r>
       <w:proofErr w:type="spellStart"/>
       <w:r>
@@ -7079,20 +7000,7 @@
       </w:r>
       <w:proofErr w:type="spellEnd"/>
       <w:r>
-        <w:t xml:space="preserve"> представления обрабатывают HTTP-запросы, взаимодействуют с моделями и формируют ответы. Модели (models.py) управляют структурой данных и взаимодействием с базой данных, а вместо традиционных представлений в виде кода во фреймворке используются шаблоны (</w:t>
-      </w:r>
-      <w:proofErr w:type="spellStart"/>
-      <w:r>
-        <w:t>templates</w:t>
-      </w:r>
-      <w:proofErr w:type="spellEnd"/>
-      <w:r>
-        <w:t>), которые определяют, как будет выглядеть конечный интерфейс.</w:t>
-      </w:r>
-    </w:p>
-    <w:p>
-      <w:r>
-        <w:t xml:space="preserve">Применение этого шаблона проектирования в </w:t>
+        <w:t xml:space="preserve"> делает разработку более удобной и гибкой. Разделение кода по слоям позволяет поддерживать чистую архитектуру, снижать зависимость компонентов друг от друга и упрощает интеграцию с другими сервисами. В контексте разработки веб-приложения для образовательного учреждения, использование </w:t>
       </w:r>
       <w:proofErr w:type="spellStart"/>
       <w:r>
@@ -7100,7 +7008,36 @@
       </w:r>
       <w:proofErr w:type="spellEnd"/>
       <w:r>
-        <w:t xml:space="preserve"> делает разработку более удобной и гибкой. Разделение кода по слоям позволяет поддерживать чистую архитектуру, снижать зависимость компонентов друг от друга и упрощает интеграцию с другими сервисами. В контексте разработки веб-приложения для образовательного учреждения, использование </w:t>
+        <w:t xml:space="preserve"> и его MVT-подхода позволит организовать удобное управление учебными процессами, интеграцию с различными клиентами (веб-приложение, мобильное приложение, API) и обеспечит безопасность работы с </w:t>
+      </w:r>
+      <w:proofErr w:type="spellStart"/>
+      <w:proofErr w:type="gramStart"/>
+      <w:r>
+        <w:t>данными.Django</w:t>
+      </w:r>
+      <w:proofErr w:type="spellEnd"/>
+      <w:proofErr w:type="gramEnd"/>
+      <w:r>
+        <w:t xml:space="preserve"> также предусматривает разделение проекта на отдельные приложения, что является встроенным механизмом организации кода.</w:t>
+      </w:r>
+    </w:p>
+    <w:p>
+      <w:r>
+        <w:lastRenderedPageBreak/>
+        <w:t xml:space="preserve">Каждое приложение представляет собой независимый модуль со своей логикой, моделями и маршрутизацией, что делает код более модульным и удобным для масштабирования. Это позволяет легко </w:t>
+      </w:r>
+      <w:proofErr w:type="spellStart"/>
+      <w:r>
+        <w:t>переиспользовать</w:t>
+      </w:r>
+      <w:proofErr w:type="spellEnd"/>
+      <w:r>
+        <w:t xml:space="preserve"> код и изменять отдельные части системы без затрагивания остального проекта.</w:t>
+      </w:r>
+    </w:p>
+    <w:p>
+      <w:r>
+        <w:t xml:space="preserve">Архитектура </w:t>
       </w:r>
       <w:proofErr w:type="spellStart"/>
       <w:r>
@@ -7108,35 +7045,264 @@
       </w:r>
       <w:proofErr w:type="spellEnd"/>
       <w:r>
-        <w:t xml:space="preserve"> и его MVT-подхода позволит организовать удобное управление учебными процессами, интеграцию с различными клиентами (веб-приложение, мобильное приложение, API) и обеспечит безопасность работы с </w:t>
+        <w:t xml:space="preserve"> подразумевает, что каждое приложение содержит свою собственную структуру директорий, аналогичную общей структуре проекта. Внутри приложения обычно находятся:</w:t>
+      </w:r>
+    </w:p>
+    <w:p>
+      <w:pPr>
+        <w:pStyle w:val="1"/>
+      </w:pPr>
+      <w:r>
+        <w:t>«models.py» – содержит описание моделей базы данных, специфичных для данного приложения.</w:t>
+      </w:r>
+    </w:p>
+    <w:p>
+      <w:pPr>
+        <w:pStyle w:val="1"/>
+      </w:pPr>
+      <w:r>
+        <w:t>«views.py» – содержит обработчики HTTP-запросов.</w:t>
+      </w:r>
+    </w:p>
+    <w:p>
+      <w:pPr>
+        <w:pStyle w:val="1"/>
+      </w:pPr>
+      <w:r>
+        <w:t>«serializers.py» – отвечает за преобразование данных в JSON-формат при использовании «</w:t>
+      </w:r>
+      <w:proofErr w:type="spellStart"/>
+      <w:r>
+        <w:t>Django</w:t>
+      </w:r>
+      <w:proofErr w:type="spellEnd"/>
+      <w:r>
+        <w:t xml:space="preserve"> REST </w:t>
+      </w:r>
+      <w:proofErr w:type="spellStart"/>
+      <w:r>
+        <w:t>Framework</w:t>
+      </w:r>
+      <w:proofErr w:type="spellEnd"/>
+      <w:r>
+        <w:t>».</w:t>
+      </w:r>
+    </w:p>
+    <w:p>
+      <w:pPr>
+        <w:pStyle w:val="1"/>
+      </w:pPr>
+      <w:r>
+        <w:t>«urls.py» – определяет маршруты, связанные с данным приложением.</w:t>
+      </w:r>
+    </w:p>
+    <w:p>
+      <w:pPr>
+        <w:pStyle w:val="1"/>
+      </w:pPr>
+      <w:r>
+        <w:t>«</w:t>
+      </w:r>
+      <w:proofErr w:type="spellStart"/>
+      <w:r>
+        <w:t>services</w:t>
+      </w:r>
+      <w:proofErr w:type="spellEnd"/>
+      <w:r>
+        <w:t>/» – папка для вынесения бизнес-логики, если она становится сложной.</w:t>
+      </w:r>
+    </w:p>
+    <w:p>
+      <w:pPr>
+        <w:pStyle w:val="1"/>
+      </w:pPr>
+      <w:r>
+        <w:t>«tests.py» – содержит тесты, обеспечивающие стабильность работы приложения.</w:t>
+      </w:r>
+    </w:p>
+    <w:p>
+      <w:r>
+        <w:t>В разрабатываемом проекте будет использоваться одно основное приложение – «apiv1», которое будет предоставлять REST API для взаимодействия с клиентскими приложениями. Такое наименование связано с тем, что в будущем возможны версии API (например, «apiv2» с расширенными или изменёнными возможностями), и такой подход обеспечит удобство их поддержки.</w:t>
+      </w:r>
+    </w:p>
+    <w:p>
+      <w:r>
+        <w:t>Использование «</w:t>
+      </w:r>
+      <w:proofErr w:type="spellStart"/>
+      <w:r>
+        <w:t>Django</w:t>
+      </w:r>
+      <w:proofErr w:type="spellEnd"/>
+      <w:r>
+        <w:t xml:space="preserve"> REST </w:t>
+      </w:r>
+      <w:proofErr w:type="spellStart"/>
+      <w:r>
+        <w:t>Framework</w:t>
+      </w:r>
+      <w:proofErr w:type="spellEnd"/>
+      <w:r>
+        <w:t xml:space="preserve">» (DRF) также вносит свои особенности в архитектуру. </w:t>
+      </w:r>
+    </w:p>
+    <w:p>
+      <w:r>
+        <w:t xml:space="preserve">В отличие от классических </w:t>
+      </w:r>
+      <w:proofErr w:type="spellStart"/>
+      <w:r>
+        <w:t>Django</w:t>
+      </w:r>
+      <w:proofErr w:type="spellEnd"/>
+      <w:r>
+        <w:t xml:space="preserve">-приложений, где обработка данных ведётся через формы и шаблоны, DRF ориентирован на работу с API, предоставляя удобные инструменты для </w:t>
+      </w:r>
+      <w:proofErr w:type="spellStart"/>
+      <w:r>
+        <w:t>сериализации</w:t>
+      </w:r>
+      <w:proofErr w:type="spellEnd"/>
+      <w:r>
+        <w:t xml:space="preserve"> данных и их обработки, что важно для возможности интеграции с сервисом, используя различные платформы. </w:t>
+      </w:r>
+    </w:p>
+    <w:p>
+      <w:r>
+        <w:lastRenderedPageBreak/>
+        <w:t>Основные особенности DRF, влияющие на нашу архитектуру:</w:t>
+      </w:r>
+    </w:p>
+    <w:p>
+      <w:pPr>
+        <w:pStyle w:val="1"/>
+      </w:pPr>
+      <w:r>
+        <w:t xml:space="preserve">Использование </w:t>
+      </w:r>
+      <w:proofErr w:type="spellStart"/>
+      <w:r>
+        <w:t>сериализаторов</w:t>
+      </w:r>
+      <w:proofErr w:type="spellEnd"/>
+      <w:r>
+        <w:t xml:space="preserve"> – вместо обычных </w:t>
+      </w:r>
+      <w:proofErr w:type="spellStart"/>
+      <w:r>
+        <w:t>Django</w:t>
+      </w:r>
+      <w:proofErr w:type="spellEnd"/>
+      <w:r>
+        <w:t>-форм мы используем serializers.py для конвертации данных из модели в JSON и обратно.</w:t>
+      </w:r>
+    </w:p>
+    <w:p>
+      <w:pPr>
+        <w:pStyle w:val="1"/>
+      </w:pPr>
+      <w:proofErr w:type="spellStart"/>
+      <w:r>
+        <w:t>ViewSets</w:t>
+      </w:r>
+      <w:proofErr w:type="spellEnd"/>
+      <w:r>
+        <w:t xml:space="preserve"> и </w:t>
+      </w:r>
+      <w:proofErr w:type="spellStart"/>
+      <w:r>
+        <w:t>Generic</w:t>
+      </w:r>
+      <w:proofErr w:type="spellEnd"/>
+      <w:r>
+        <w:t xml:space="preserve"> </w:t>
+      </w:r>
+      <w:proofErr w:type="spellStart"/>
+      <w:r>
+        <w:t>Views</w:t>
+      </w:r>
+      <w:proofErr w:type="spellEnd"/>
+      <w:r>
+        <w:t xml:space="preserve"> – позволяют значительно упростить обработку CRUD-операций, поскольку DRF предоставляет готовые классы для стандартных действий с данными.</w:t>
+      </w:r>
+    </w:p>
+    <w:p>
+      <w:pPr>
+        <w:pStyle w:val="1"/>
+      </w:pPr>
+      <w:r>
+        <w:t xml:space="preserve">Маршрутизация через </w:t>
+      </w:r>
+      <w:proofErr w:type="spellStart"/>
+      <w:r>
+        <w:t>Router</w:t>
+      </w:r>
+      <w:proofErr w:type="spellEnd"/>
+      <w:r>
+        <w:t xml:space="preserve"> – DRF позволяет использовать </w:t>
       </w:r>
       <w:proofErr w:type="spellStart"/>
       <w:proofErr w:type="gramStart"/>
       <w:r>
-        <w:t>данными.Django</w:t>
+        <w:t>routers.DefaultRouter</w:t>
       </w:r>
       <w:proofErr w:type="spellEnd"/>
       <w:proofErr w:type="gramEnd"/>
       <w:r>
-        <w:t xml:space="preserve"> также предусматривает разделение проекта на отдельные приложения, что является встроенным механизмом организации кода.</w:t>
-      </w:r>
-    </w:p>
-    <w:p>
-      <w:r>
-        <w:t xml:space="preserve">Каждое приложение представляет собой независимый модуль со своей логикой, моделями и маршрутизацией, что делает код более модульным и удобным для масштабирования. Это позволяет легко </w:t>
-      </w:r>
-      <w:proofErr w:type="spellStart"/>
-      <w:r>
-        <w:t>переиспользовать</w:t>
-      </w:r>
-      <w:proofErr w:type="spellEnd"/>
-      <w:r>
-        <w:t xml:space="preserve"> код и изменять отдельные части системы без затрагивания остального проекта.</w:t>
-      </w:r>
-    </w:p>
-    <w:p>
-      <w:r>
-        <w:t xml:space="preserve">Архитектура </w:t>
+        <w:t>() для автоматической генерации URL-адресов API.</w:t>
+      </w:r>
+    </w:p>
+    <w:p>
+      <w:pPr>
+        <w:pStyle w:val="1"/>
+      </w:pPr>
+      <w:r>
+        <w:t xml:space="preserve">JWT-аутентификация через </w:t>
+      </w:r>
+      <w:proofErr w:type="spellStart"/>
+      <w:r>
+        <w:t>Djoser</w:t>
+      </w:r>
+      <w:proofErr w:type="spellEnd"/>
+      <w:r>
+        <w:t xml:space="preserve"> – вместо стандартной системы сессий мы используем </w:t>
+      </w:r>
+      <w:proofErr w:type="spellStart"/>
+      <w:r>
+        <w:t>Djoser</w:t>
+      </w:r>
+      <w:proofErr w:type="spellEnd"/>
+      <w:r>
+        <w:t xml:space="preserve">, который предоставляет готовые </w:t>
+      </w:r>
+      <w:proofErr w:type="spellStart"/>
+      <w:r>
+        <w:t>эндпоинты</w:t>
+      </w:r>
+      <w:proofErr w:type="spellEnd"/>
+      <w:r>
+        <w:t xml:space="preserve"> для авторизации через JSON </w:t>
+      </w:r>
+      <w:proofErr w:type="spellStart"/>
+      <w:r>
+        <w:t>Web</w:t>
+      </w:r>
+      <w:proofErr w:type="spellEnd"/>
+      <w:r>
+        <w:t xml:space="preserve"> </w:t>
+      </w:r>
+      <w:proofErr w:type="spellStart"/>
+      <w:r>
+        <w:t>Token</w:t>
+      </w:r>
+      <w:proofErr w:type="spellEnd"/>
+      <w:r>
+        <w:t xml:space="preserve"> (JWT).</w:t>
+      </w:r>
+    </w:p>
+    <w:p>
+      <w:r>
+        <w:t xml:space="preserve">Таким образом, архитектура приложения сочетает в себе преимущества </w:t>
       </w:r>
       <w:proofErr w:type="spellStart"/>
       <w:r>
@@ -7144,61 +7310,40 @@
       </w:r>
       <w:proofErr w:type="spellEnd"/>
       <w:r>
-        <w:t xml:space="preserve"> подразумевает, что каждое приложение содержит свою собственную структуру директорий, аналогичную общей структуре проекта. Внутри приложения обычно находятся:</w:t>
-      </w:r>
-    </w:p>
-    <w:p>
-      <w:pPr>
-        <w:pStyle w:val="1"/>
-      </w:pPr>
-      <w:r>
-        <w:t>«</w:t>
-      </w:r>
-      <w:r>
-        <w:t>models.py</w:t>
-      </w:r>
-      <w:r>
-        <w:t>»</w:t>
-      </w:r>
-      <w:r>
-        <w:t xml:space="preserve"> – содержит описание моделей базы данных, специфичных для данного приложения.</w:t>
-      </w:r>
-    </w:p>
-    <w:p>
-      <w:pPr>
-        <w:pStyle w:val="1"/>
-      </w:pPr>
-      <w:r>
-        <w:t>«</w:t>
-      </w:r>
-      <w:r>
-        <w:t>views.py</w:t>
-      </w:r>
-      <w:r>
-        <w:t>»</w:t>
-      </w:r>
-      <w:r>
-        <w:t xml:space="preserve"> – содержит обработчики HTTP-запросов.</w:t>
-      </w:r>
-    </w:p>
-    <w:p>
-      <w:pPr>
-        <w:pStyle w:val="1"/>
-      </w:pPr>
-      <w:r>
-        <w:t>«</w:t>
-      </w:r>
-      <w:r>
-        <w:t>serializers.py</w:t>
-      </w:r>
-      <w:r>
-        <w:t>»</w:t>
-      </w:r>
-      <w:r>
-        <w:t xml:space="preserve"> – отвечает за преобразование данных в JSON-формат при использовании </w:t>
-      </w:r>
-      <w:r>
-        <w:t>«</w:t>
+        <w:t xml:space="preserve"> MVT и возможности DRF для удобного и гибкого управления API. Это позволит обеспечивать удобное взаимодействие с </w:t>
+      </w:r>
+      <w:proofErr w:type="spellStart"/>
+      <w:r>
+        <w:t>фронтендом</w:t>
+      </w:r>
+      <w:proofErr w:type="spellEnd"/>
+      <w:r>
+        <w:t>,</w:t>
+      </w:r>
+      <w:r>
+        <w:t xml:space="preserve"> так как</w:t>
+      </w:r>
+      <w:r>
+        <w:t xml:space="preserve"> </w:t>
+      </w:r>
+      <w:r>
+        <w:t xml:space="preserve">было принято решение о разделении </w:t>
+      </w:r>
+      <w:proofErr w:type="spellStart"/>
+      <w:r>
+        <w:t>фронтенда</w:t>
+      </w:r>
+      <w:proofErr w:type="spellEnd"/>
+      <w:r>
+        <w:t xml:space="preserve"> и </w:t>
+      </w:r>
+      <w:proofErr w:type="spellStart"/>
+      <w:r>
+        <w:t>бэкенда</w:t>
+      </w:r>
+      <w:proofErr w:type="spellEnd"/>
+      <w:r>
+        <w:t xml:space="preserve">, что позволяет добиться большей гибкости, масштабируемости и удобства в разработке. </w:t>
       </w:r>
       <w:proofErr w:type="spellStart"/>
       <w:r>
@@ -7206,112 +7351,36 @@
       </w:r>
       <w:proofErr w:type="spellEnd"/>
       <w:r>
-        <w:t xml:space="preserve"> REST Framework</w:t>
-      </w:r>
-      <w:r>
-        <w:t>»</w:t>
-      </w:r>
-      <w:r>
-        <w:t>.</w:t>
-      </w:r>
-    </w:p>
-    <w:p>
-      <w:pPr>
-        <w:pStyle w:val="1"/>
-      </w:pPr>
-      <w:r>
-        <w:t>«</w:t>
-      </w:r>
-      <w:r>
-        <w:t>urls.py</w:t>
-      </w:r>
-      <w:r>
-        <w:t>»</w:t>
-      </w:r>
-      <w:r>
-        <w:t xml:space="preserve"> – определяет маршруты, связанные с данным приложением.</w:t>
-      </w:r>
-    </w:p>
-    <w:p>
-      <w:pPr>
-        <w:pStyle w:val="1"/>
-      </w:pPr>
-      <w:r>
-        <w:t>«</w:t>
-      </w:r>
-      <w:proofErr w:type="spellStart"/>
-      <w:r>
-        <w:t>services</w:t>
-      </w:r>
-      <w:proofErr w:type="spellEnd"/>
-      <w:r>
-        <w:t>/</w:t>
-      </w:r>
-      <w:r>
-        <w:t>»</w:t>
-      </w:r>
-      <w:r>
-        <w:t xml:space="preserve"> – папка для вынесения бизнес-логики, если она становится сложной.</w:t>
-      </w:r>
-    </w:p>
-    <w:p>
-      <w:pPr>
-        <w:pStyle w:val="1"/>
-      </w:pPr>
-      <w:r>
-        <w:t>«</w:t>
-      </w:r>
-      <w:r>
-        <w:t>tests.py</w:t>
-      </w:r>
-      <w:r>
-        <w:t>»</w:t>
-      </w:r>
-      <w:r>
-        <w:t xml:space="preserve"> – содержит тесты, обеспечивающие стабильность работы приложения.</w:t>
-      </w:r>
-    </w:p>
-    <w:p>
-      <w:r>
-        <w:t xml:space="preserve">В </w:t>
-      </w:r>
-      <w:r>
-        <w:t xml:space="preserve">разрабатываемом </w:t>
-      </w:r>
-      <w:r>
-        <w:t xml:space="preserve">проекте будет использоваться одно основное приложение – </w:t>
-      </w:r>
-      <w:r>
-        <w:t>«</w:t>
-      </w:r>
-      <w:r>
-        <w:t>apiv1</w:t>
-      </w:r>
-      <w:r>
-        <w:t>»</w:t>
-      </w:r>
-      <w:r>
-        <w:t xml:space="preserve">, которое будет предоставлять REST API для взаимодействия с клиентскими приложениями. Такое наименование связано с тем, что в будущем возможны версии API (например, </w:t>
-      </w:r>
-      <w:r>
-        <w:t>«</w:t>
-      </w:r>
-      <w:r>
-        <w:t>apiv2</w:t>
-      </w:r>
-      <w:r>
-        <w:t>»</w:t>
-      </w:r>
-      <w:r>
-        <w:t xml:space="preserve"> с расширенными или изменёнными возможностями), и такой подход обеспечит удобство их поддержки.</w:t>
-      </w:r>
-    </w:p>
-    <w:p>
-      <w:r>
-        <w:t xml:space="preserve">Использование </w:t>
-      </w:r>
-      <w:r>
-        <w:t>«</w:t>
+        <w:t xml:space="preserve"> используется исключительно для серверной части, а клиентская часть будет разрабатываться отдельно с использованием подходящих технологий.</w:t>
+      </w:r>
+    </w:p>
+    <w:p>
+      <w:r>
+        <w:t xml:space="preserve">Разделение </w:t>
+      </w:r>
+      <w:proofErr w:type="spellStart"/>
+      <w:r>
+        <w:t>фронтенда</w:t>
+      </w:r>
+      <w:proofErr w:type="spellEnd"/>
+      <w:r>
+        <w:t xml:space="preserve"> и </w:t>
+      </w:r>
+      <w:proofErr w:type="spellStart"/>
+      <w:r>
+        <w:t>бэкенда</w:t>
+      </w:r>
+      <w:proofErr w:type="spellEnd"/>
+      <w:r>
+        <w:t xml:space="preserve"> обеспечивает независимость разработки. Это означает, что серверное приложение можно разрабатывать, тестировать и развертывать отдельно от пользовательского интерфейса. Такой подход особенно полезен, если в будущем потребуется создать несколько различных клиентских приложений (например, веб-версию, мобильное приложение, интеграцию с внешними сервисами). </w:t>
+      </w:r>
+      <w:proofErr w:type="spellStart"/>
+      <w:r>
+        <w:t>Бэкенд</w:t>
+      </w:r>
+      <w:proofErr w:type="spellEnd"/>
+      <w:r>
+        <w:t xml:space="preserve"> на </w:t>
       </w:r>
       <w:proofErr w:type="spellStart"/>
       <w:r>
@@ -7319,18 +7388,39 @@
       </w:r>
       <w:proofErr w:type="spellEnd"/>
       <w:r>
-        <w:t xml:space="preserve"> REST Framework</w:t>
-      </w:r>
-      <w:r>
-        <w:t>»</w:t>
-      </w:r>
-      <w:r>
-        <w:t xml:space="preserve"> (DRF) также вносит свои особенности в архитектуру. </w:t>
-      </w:r>
-    </w:p>
-    <w:p>
-      <w:r>
-        <w:t xml:space="preserve">В отличие от классических </w:t>
+        <w:t xml:space="preserve"> предоставляет API, к которому могут обращаться разные </w:t>
+      </w:r>
+      <w:proofErr w:type="spellStart"/>
+      <w:r>
+        <w:t>фронтенд</w:t>
+      </w:r>
+      <w:proofErr w:type="spellEnd"/>
+      <w:r>
+        <w:t>-приложения, что делает систему более универсальной.</w:t>
+      </w:r>
+    </w:p>
+    <w:p>
+      <w:r>
+        <w:t>Кроме того, такое разделение позволяет использовать более современные и специализированные технологии для каждого слоя. Бэкенд отвечает за обработку данных, бизнес-логику, управление пользователями и безопасность.</w:t>
+      </w:r>
+    </w:p>
+    <w:p>
+      <w:r>
+        <w:lastRenderedPageBreak/>
+        <w:t xml:space="preserve">А </w:t>
+      </w:r>
+      <w:proofErr w:type="spellStart"/>
+      <w:r>
+        <w:t>фронтенд</w:t>
+      </w:r>
+      <w:proofErr w:type="spellEnd"/>
+      <w:r>
+        <w:t xml:space="preserve"> фокусируется на удобстве взаимодействия с пользователем, отображении информации и динамических возможностях интерфейса. Это упрощает поддержку и модернизацию системы в будущем, поскольку изменения в одном из слоёв не требуют кардинального пересмотра другого.</w:t>
+      </w:r>
+    </w:p>
+    <w:p>
+      <w:r>
+        <w:t xml:space="preserve">В рамках нашего проекта бэкенд предоставляет REST API с использованием </w:t>
       </w:r>
       <w:proofErr w:type="spellStart"/>
       <w:r>
@@ -7338,263 +7428,15 @@
       </w:r>
       <w:proofErr w:type="spellEnd"/>
       <w:r>
-        <w:t xml:space="preserve">-приложений, где обработка данных ведётся через формы и шаблоны, DRF ориентирован на работу с API, предоставляя удобные инструменты для </w:t>
-      </w:r>
-      <w:proofErr w:type="spellStart"/>
-      <w:r>
-        <w:t>сериализации</w:t>
-      </w:r>
-      <w:proofErr w:type="spellEnd"/>
-      <w:r>
-        <w:t xml:space="preserve"> данных и их обработки</w:t>
-      </w:r>
-      <w:r>
-        <w:t>, что важно для возможности интеграции с сервисом, используя различные платформы</w:t>
-      </w:r>
-      <w:r>
-        <w:t xml:space="preserve">. </w:t>
-      </w:r>
-    </w:p>
-    <w:p>
-      <w:r>
-        <w:t>Основные особенности DRF, влияющие на нашу архитектуру:</w:t>
-      </w:r>
-    </w:p>
-    <w:p>
-      <w:pPr>
-        <w:pStyle w:val="1"/>
-      </w:pPr>
-      <w:r>
-        <w:t xml:space="preserve">Использование </w:t>
-      </w:r>
-      <w:proofErr w:type="spellStart"/>
-      <w:r>
-        <w:t>сериализаторов</w:t>
-      </w:r>
-      <w:proofErr w:type="spellEnd"/>
-      <w:r>
-        <w:t xml:space="preserve"> – вместо обычных </w:t>
-      </w:r>
-      <w:proofErr w:type="spellStart"/>
-      <w:r>
-        <w:t>Django</w:t>
-      </w:r>
-      <w:proofErr w:type="spellEnd"/>
-      <w:r>
-        <w:t>-форм мы используем serializers.py для конвертации данных из модели в JSON и обратно.</w:t>
-      </w:r>
-    </w:p>
-    <w:p>
-      <w:pPr>
-        <w:pStyle w:val="1"/>
-      </w:pPr>
-      <w:proofErr w:type="spellStart"/>
-      <w:r>
-        <w:t>ViewSets</w:t>
-      </w:r>
-      <w:proofErr w:type="spellEnd"/>
-      <w:r>
-        <w:t xml:space="preserve"> и </w:t>
-      </w:r>
-      <w:proofErr w:type="spellStart"/>
-      <w:r>
-        <w:t>Generic</w:t>
-      </w:r>
-      <w:proofErr w:type="spellEnd"/>
-      <w:r>
-        <w:t xml:space="preserve"> </w:t>
-      </w:r>
-      <w:proofErr w:type="spellStart"/>
-      <w:r>
-        <w:t>Views</w:t>
-      </w:r>
-      <w:proofErr w:type="spellEnd"/>
-      <w:r>
-        <w:t xml:space="preserve"> – позволяют значительно упростить обработку CRUD-операций, поскольку DRF предоставляет готовые классы для стандартных действий с данными.</w:t>
-      </w:r>
-    </w:p>
-    <w:p>
-      <w:pPr>
-        <w:pStyle w:val="1"/>
-      </w:pPr>
-      <w:r>
-        <w:t xml:space="preserve">Маршрутизация через </w:t>
-      </w:r>
-      <w:proofErr w:type="spellStart"/>
-      <w:r>
-        <w:t>Router</w:t>
-      </w:r>
-      <w:proofErr w:type="spellEnd"/>
-      <w:r>
-        <w:t xml:space="preserve"> – DRF позволяет использовать </w:t>
-      </w:r>
-      <w:proofErr w:type="spellStart"/>
-      <w:proofErr w:type="gramStart"/>
-      <w:r>
-        <w:t>routers.DefaultRouter</w:t>
-      </w:r>
-      <w:proofErr w:type="spellEnd"/>
-      <w:proofErr w:type="gramEnd"/>
-      <w:r>
-        <w:t>() для автоматической генерации URL-адресов API.</w:t>
-      </w:r>
-    </w:p>
-    <w:p>
-      <w:pPr>
-        <w:pStyle w:val="1"/>
-      </w:pPr>
-      <w:r>
-        <w:t xml:space="preserve">JWT-аутентификация через </w:t>
-      </w:r>
-      <w:proofErr w:type="spellStart"/>
-      <w:r>
-        <w:t>Djoser</w:t>
-      </w:r>
-      <w:proofErr w:type="spellEnd"/>
-      <w:r>
-        <w:t xml:space="preserve"> – вместо стандартной системы сессий мы используем </w:t>
-      </w:r>
-      <w:proofErr w:type="spellStart"/>
-      <w:r>
-        <w:t>Djoser</w:t>
-      </w:r>
-      <w:proofErr w:type="spellEnd"/>
-      <w:r>
-        <w:t xml:space="preserve">, который предоставляет готовые </w:t>
-      </w:r>
-      <w:proofErr w:type="spellStart"/>
-      <w:r>
-        <w:t>эндпоинты</w:t>
-      </w:r>
-      <w:proofErr w:type="spellEnd"/>
-      <w:r>
-        <w:t xml:space="preserve"> для авторизации через JSON Web </w:t>
-      </w:r>
-      <w:proofErr w:type="spellStart"/>
-      <w:r>
-        <w:t>Token</w:t>
-      </w:r>
-      <w:proofErr w:type="spellEnd"/>
-      <w:r>
-        <w:t xml:space="preserve"> (JWT).</w:t>
-      </w:r>
-    </w:p>
-    <w:p>
-      <w:r>
-        <w:t xml:space="preserve">Таким образом, архитектура </w:t>
-      </w:r>
-      <w:r>
-        <w:t xml:space="preserve">приложения </w:t>
-      </w:r>
-      <w:r>
-        <w:t xml:space="preserve">сочетает в себе преимущества </w:t>
-      </w:r>
-      <w:proofErr w:type="spellStart"/>
-      <w:r>
-        <w:t>Django</w:t>
-      </w:r>
-      <w:proofErr w:type="spellEnd"/>
-      <w:r>
-        <w:t xml:space="preserve"> MVT и возможности DRF для удобного и гибкого управления API. Это позволит обеспечивать удобное взаимодействие с </w:t>
-      </w:r>
-      <w:proofErr w:type="spellStart"/>
-      <w:r>
-        <w:t>фронтендом</w:t>
-      </w:r>
-      <w:proofErr w:type="spellEnd"/>
-      <w:r>
-        <w:t>,</w:t>
-      </w:r>
-      <w:r>
-        <w:t xml:space="preserve"> так как</w:t>
-      </w:r>
-      <w:r>
-        <w:t xml:space="preserve"> </w:t>
-      </w:r>
-      <w:r>
-        <w:t xml:space="preserve">было принято решение о разделении </w:t>
-      </w:r>
-      <w:proofErr w:type="spellStart"/>
-      <w:r>
-        <w:t>фронтенда</w:t>
-      </w:r>
-      <w:proofErr w:type="spellEnd"/>
-      <w:r>
-        <w:t xml:space="preserve"> и бэкенда, что позволяет добиться большей гибкости, масштабируемости и удобства в разработке. </w:t>
-      </w:r>
-      <w:proofErr w:type="spellStart"/>
-      <w:r>
-        <w:t>Django</w:t>
-      </w:r>
-      <w:proofErr w:type="spellEnd"/>
-      <w:r>
-        <w:t xml:space="preserve"> используется исключительно для серверной части, а клиентская часть будет разрабатываться отдельно с использованием подходящих технологий.</w:t>
-      </w:r>
-    </w:p>
-    <w:p>
-      <w:r>
-        <w:t xml:space="preserve">Разделение </w:t>
-      </w:r>
-      <w:proofErr w:type="spellStart"/>
-      <w:r>
-        <w:t>фронтенда</w:t>
-      </w:r>
-      <w:proofErr w:type="spellEnd"/>
-      <w:r>
-        <w:t xml:space="preserve"> и бэкенда обеспечивает независимость разработки. Это означает, что серверное приложение можно разрабатывать, тестировать и развертывать отдельно от пользовательского интерфейса. Такой подход особенно полезен, если в будущем потребуется создать несколько различных клиентских приложений (например, веб-версию, мобильное приложение, интеграцию с внешними сервисами). Бэкенд на </w:t>
-      </w:r>
-      <w:proofErr w:type="spellStart"/>
-      <w:r>
-        <w:t>Django</w:t>
-      </w:r>
-      <w:proofErr w:type="spellEnd"/>
-      <w:r>
-        <w:t xml:space="preserve"> предоставляет API, к которому могут обращаться разные </w:t>
-      </w:r>
-      <w:proofErr w:type="spellStart"/>
-      <w:r>
-        <w:t>фронтенд</w:t>
-      </w:r>
-      <w:proofErr w:type="spellEnd"/>
-      <w:r>
-        <w:t>-приложения, что делает систему более универсальной.</w:t>
-      </w:r>
-    </w:p>
-    <w:p>
-      <w:r>
-        <w:t>Кроме того, такое разделение позволяет использовать более современные и специализированные технологии для каждого слоя. Бэкенд отвечает за обработку данных, бизнес-логику, управление пользователями и безопасность</w:t>
-      </w:r>
-      <w:r>
-        <w:t>.</w:t>
-      </w:r>
-    </w:p>
-    <w:p>
-      <w:r>
-        <w:t>А</w:t>
-      </w:r>
-      <w:r>
-        <w:t xml:space="preserve"> </w:t>
-      </w:r>
-      <w:proofErr w:type="spellStart"/>
-      <w:r>
-        <w:t>фронтенд</w:t>
-      </w:r>
-      <w:proofErr w:type="spellEnd"/>
-      <w:r>
-        <w:t xml:space="preserve"> фокусируется на удобстве взаимодействия с пользователем, отображении информации и динамических возможностях интерфейса. Это упрощает поддержку и модернизацию системы в будущем, поскольку изменения в одном из слоёв не требуют кардинального пересмотра другого.</w:t>
-      </w:r>
-    </w:p>
-    <w:p>
-      <w:r>
-        <w:t xml:space="preserve">В рамках нашего проекта бэкенд предоставляет REST API с использованием </w:t>
-      </w:r>
-      <w:proofErr w:type="spellStart"/>
-      <w:r>
-        <w:t>Django</w:t>
-      </w:r>
-      <w:proofErr w:type="spellEnd"/>
-      <w:r>
-        <w:t xml:space="preserve"> REST Framework. Это даёт возможность </w:t>
+        <w:t xml:space="preserve"> REST </w:t>
+      </w:r>
+      <w:proofErr w:type="spellStart"/>
+      <w:r>
+        <w:t>Framework</w:t>
+      </w:r>
+      <w:proofErr w:type="spellEnd"/>
+      <w:r>
+        <w:t xml:space="preserve">. Это даёт возможность </w:t>
       </w:r>
       <w:proofErr w:type="spellStart"/>
       <w:r>
@@ -7624,30 +7466,998 @@
         </w:numPr>
       </w:pPr>
       <w:r>
+        <w:lastRenderedPageBreak/>
         <w:t>Разработка структуры базы данных</w:t>
       </w:r>
     </w:p>
     <w:p/>
     <w:p>
-      <w:pPr>
-        <w:spacing w:after="160" w:line="259" w:lineRule="auto"/>
+      <w:r>
+        <w:t xml:space="preserve">Разработка структуры базы данных в </w:t>
+      </w:r>
+      <w:proofErr w:type="spellStart"/>
+      <w:r>
+        <w:t>Django</w:t>
+      </w:r>
+      <w:proofErr w:type="spellEnd"/>
+      <w:r>
+        <w:t xml:space="preserve"> основана на использовании моделей, которые определяют схему базы данных и управляются через ORM (</w:t>
+      </w:r>
+      <w:proofErr w:type="spellStart"/>
+      <w:r>
+        <w:t>Object-Relational</w:t>
+      </w:r>
+      <w:proofErr w:type="spellEnd"/>
+      <w:r>
+        <w:t xml:space="preserve"> </w:t>
+      </w:r>
+      <w:proofErr w:type="spellStart"/>
+      <w:r>
+        <w:t>Mapping</w:t>
+      </w:r>
+      <w:proofErr w:type="spellEnd"/>
+      <w:r>
+        <w:t xml:space="preserve">). </w:t>
+      </w:r>
+      <w:proofErr w:type="spellStart"/>
+      <w:r>
+        <w:t>Django</w:t>
+      </w:r>
+      <w:proofErr w:type="spellEnd"/>
+      <w:r>
+        <w:t xml:space="preserve"> придерживается архитектурного паттерна MVT (</w:t>
+      </w:r>
+      <w:proofErr w:type="spellStart"/>
+      <w:r>
+        <w:t>Model-View-Template</w:t>
+      </w:r>
+      <w:proofErr w:type="spellEnd"/>
+      <w:r>
+        <w:t xml:space="preserve">), где модели представляют собой слой данных, взаимодействующий с базой данных. В данном разделе мы подробно рассмотрим структуру базы данных, которая была спроектирована на основе нашей логической, инфологической и физической модели, а также её реализацию в </w:t>
+      </w:r>
+      <w:proofErr w:type="spellStart"/>
+      <w:r>
+        <w:t>Django</w:t>
+      </w:r>
+      <w:proofErr w:type="spellEnd"/>
+      <w:r>
+        <w:t>.</w:t>
+      </w:r>
+    </w:p>
+    <w:p>
+      <w:proofErr w:type="spellStart"/>
+      <w:r>
+        <w:t>Django</w:t>
+      </w:r>
+      <w:proofErr w:type="spellEnd"/>
+      <w:r>
+        <w:t xml:space="preserve"> ORM позволяет абстрагироваться от SQL-запросов и управлять данными с помощью </w:t>
+      </w:r>
+      <w:proofErr w:type="spellStart"/>
+      <w:r>
+        <w:t>Python</w:t>
+      </w:r>
+      <w:proofErr w:type="spellEnd"/>
+      <w:r>
+        <w:t>-классов. В</w:t>
+      </w:r>
+      <w:r>
+        <w:rPr>
+          <w:lang w:val="en-US"/>
+        </w:rPr>
+        <w:t xml:space="preserve"> </w:t>
+      </w:r>
+      <w:r>
+        <w:t>нашей</w:t>
+      </w:r>
+      <w:r>
+        <w:rPr>
+          <w:lang w:val="en-US"/>
+        </w:rPr>
+        <w:t xml:space="preserve"> </w:t>
+      </w:r>
+      <w:r>
+        <w:t>системе</w:t>
+      </w:r>
+      <w:r>
+        <w:rPr>
+          <w:lang w:val="en-US"/>
+        </w:rPr>
+        <w:t xml:space="preserve"> </w:t>
+      </w:r>
+      <w:r>
+        <w:t>будет</w:t>
+      </w:r>
+      <w:r>
+        <w:rPr>
+          <w:lang w:val="en-US"/>
+        </w:rPr>
+        <w:t xml:space="preserve"> </w:t>
+      </w:r>
+      <w:r>
+        <w:t>несколько</w:t>
+      </w:r>
+      <w:r>
+        <w:rPr>
+          <w:lang w:val="en-US"/>
+        </w:rPr>
+        <w:t xml:space="preserve"> </w:t>
+      </w:r>
+      <w:r>
+        <w:t>ключевых</w:t>
+      </w:r>
+      <w:r>
+        <w:rPr>
+          <w:lang w:val="en-US"/>
+        </w:rPr>
+        <w:t xml:space="preserve"> </w:t>
+      </w:r>
+      <w:r>
+        <w:t>моделей</w:t>
+      </w:r>
+      <w:r>
+        <w:rPr>
+          <w:lang w:val="en-US"/>
+        </w:rPr>
+        <w:t>: «User»</w:t>
+      </w:r>
+      <w:r>
+        <w:rPr>
+          <w:lang w:val="en-US"/>
+        </w:rPr>
+        <w:t xml:space="preserve">, </w:t>
+      </w:r>
+      <w:r>
+        <w:rPr>
+          <w:lang w:val="en-US"/>
+        </w:rPr>
+        <w:t>«</w:t>
+      </w:r>
+      <w:proofErr w:type="spellStart"/>
+      <w:r>
+        <w:rPr>
+          <w:lang w:val="en-US"/>
+        </w:rPr>
+        <w:t>Student</w:t>
+      </w:r>
+      <w:r>
+        <w:rPr>
+          <w:lang w:val="en-US"/>
+        </w:rPr>
+        <w:t>sGroup</w:t>
+      </w:r>
+      <w:proofErr w:type="spellEnd"/>
+      <w:proofErr w:type="gramStart"/>
+      <w:r>
+        <w:rPr>
+          <w:lang w:val="en-US"/>
+        </w:rPr>
+        <w:t>»</w:t>
+      </w:r>
+      <w:r>
+        <w:rPr>
+          <w:lang w:val="en-US"/>
+        </w:rPr>
+        <w:t xml:space="preserve">,  </w:t>
+      </w:r>
+      <w:r>
+        <w:rPr>
+          <w:lang w:val="en-US"/>
+        </w:rPr>
+        <w:t>«</w:t>
+      </w:r>
+      <w:proofErr w:type="spellStart"/>
+      <w:proofErr w:type="gramEnd"/>
+      <w:r>
+        <w:rPr>
+          <w:lang w:val="en-US"/>
+        </w:rPr>
+        <w:t>CourseMaterial</w:t>
+      </w:r>
+      <w:proofErr w:type="spellEnd"/>
+      <w:r>
+        <w:rPr>
+          <w:lang w:val="en-US"/>
+        </w:rPr>
+        <w:t>»</w:t>
+      </w:r>
+      <w:r>
+        <w:rPr>
+          <w:lang w:val="en-US"/>
+        </w:rPr>
+        <w:t xml:space="preserve">, </w:t>
+      </w:r>
+      <w:r>
+        <w:rPr>
+          <w:lang w:val="en-US"/>
+        </w:rPr>
+        <w:t>«</w:t>
+      </w:r>
+      <w:r>
+        <w:rPr>
+          <w:lang w:val="en-US"/>
+        </w:rPr>
+        <w:t>Homework</w:t>
+      </w:r>
+      <w:r>
+        <w:rPr>
+          <w:lang w:val="en-US"/>
+        </w:rPr>
+        <w:t>»</w:t>
+      </w:r>
+      <w:r>
+        <w:rPr>
+          <w:lang w:val="en-US"/>
+        </w:rPr>
+        <w:t xml:space="preserve">, </w:t>
+      </w:r>
+      <w:r>
+        <w:rPr>
+          <w:lang w:val="en-US"/>
+        </w:rPr>
+        <w:t>«</w:t>
+      </w:r>
+      <w:proofErr w:type="spellStart"/>
+      <w:r>
+        <w:rPr>
+          <w:lang w:val="en-US"/>
+        </w:rPr>
+        <w:t>HomeworkSubmission</w:t>
+      </w:r>
+      <w:proofErr w:type="spellEnd"/>
+      <w:r>
+        <w:rPr>
+          <w:lang w:val="en-US"/>
+        </w:rPr>
+        <w:t>»</w:t>
+      </w:r>
+      <w:r>
+        <w:rPr>
+          <w:lang w:val="en-US"/>
+        </w:rPr>
+        <w:t xml:space="preserve">, </w:t>
+      </w:r>
+      <w:r>
+        <w:rPr>
+          <w:lang w:val="en-US"/>
+        </w:rPr>
+        <w:t>«</w:t>
+      </w:r>
+      <w:proofErr w:type="spellStart"/>
+      <w:r>
+        <w:rPr>
+          <w:lang w:val="en-US"/>
+        </w:rPr>
+        <w:t>AttendanceRecord</w:t>
+      </w:r>
+      <w:proofErr w:type="spellEnd"/>
+      <w:r>
+        <w:rPr>
+          <w:lang w:val="en-US"/>
+        </w:rPr>
+        <w:t xml:space="preserve">». </w:t>
+      </w:r>
+      <w:r>
+        <w:t>Каждая из них выполняет свою роль в структуре базы данных, обеспечивая хранение и управление данными образовательного процесса.</w:t>
+      </w:r>
+    </w:p>
+    <w:p>
+      <w:r>
+        <w:t xml:space="preserve">Первой и самой важной является модель пользователя. </w:t>
+      </w:r>
+      <w:proofErr w:type="spellStart"/>
+      <w:r>
+        <w:t>Django</w:t>
+      </w:r>
+      <w:proofErr w:type="spellEnd"/>
+      <w:r>
+        <w:t xml:space="preserve"> уже предоставляет встроенную модель пользователя «</w:t>
+      </w:r>
+      <w:proofErr w:type="spellStart"/>
+      <w:r>
+        <w:t>AbstractUser</w:t>
+      </w:r>
+      <w:proofErr w:type="spellEnd"/>
+      <w:r>
+        <w:t>», однако, для удобства мы её расширяем и добавляем проверки ролей.</w:t>
+      </w:r>
+    </w:p>
+    <w:p>
+      <w:pPr>
         <w:ind w:firstLine="0"/>
-        <w:jc w:val="left"/>
+        <w:jc w:val="center"/>
+        <w:rPr>
+          <w:lang w:val="en-US"/>
+        </w:rPr>
+      </w:pPr>
+      <w:r>
+        <w:rPr>
+          <w:lang w:val="en-US"/>
+        </w:rPr>
+        <w:lastRenderedPageBreak/>
+        <w:drawing>
+          <wp:inline distT="0" distB="0" distL="0" distR="0" wp14:anchorId="7360FDB8" wp14:editId="7E453611">
+            <wp:extent cx="5892116" cy="6505575"/>
+            <wp:effectExtent l="0" t="0" r="0" b="0"/>
+            <wp:docPr id="9" name="Рисунок 9"/>
+            <wp:cNvGraphicFramePr>
+              <a:graphicFrameLocks xmlns:a="http://schemas.openxmlformats.org/drawingml/2006/main" noChangeAspect="1"/>
+            </wp:cNvGraphicFramePr>
+            <a:graphic xmlns:a="http://schemas.openxmlformats.org/drawingml/2006/main">
+              <a:graphicData uri="http://schemas.openxmlformats.org/drawingml/2006/picture">
+                <pic:pic xmlns:pic="http://schemas.openxmlformats.org/drawingml/2006/picture">
+                  <pic:nvPicPr>
+                    <pic:cNvPr id="1" name=""/>
+                    <pic:cNvPicPr/>
+                  </pic:nvPicPr>
+                  <pic:blipFill>
+                    <a:blip r:embed="rId27"/>
+                    <a:stretch>
+                      <a:fillRect/>
+                    </a:stretch>
+                  </pic:blipFill>
+                  <pic:spPr>
+                    <a:xfrm>
+                      <a:off x="0" y="0"/>
+                      <a:ext cx="5909790" cy="6525089"/>
+                    </a:xfrm>
+                    <a:prstGeom prst="rect">
+                      <a:avLst/>
+                    </a:prstGeom>
+                  </pic:spPr>
+                </pic:pic>
+              </a:graphicData>
+            </a:graphic>
+          </wp:inline>
+        </w:drawing>
+      </w:r>
+    </w:p>
+    <w:p>
+      <w:pPr>
+        <w:ind w:firstLine="0"/>
+        <w:jc w:val="center"/>
+      </w:pPr>
+      <w:r>
+        <w:t>Рисунок 3.3.1 – Модель пользователя</w:t>
+      </w:r>
+    </w:p>
+    <w:p>
+      <w:r>
+        <w:t>Благодаря такому подходу, мы можем проверять роли пользователя без сложных запросов, используя удобные свойства «</w:t>
+      </w:r>
+      <w:proofErr w:type="spellStart"/>
+      <w:r>
+        <w:t>is_student</w:t>
+      </w:r>
+      <w:proofErr w:type="spellEnd"/>
+      <w:r>
+        <w:t>», «</w:t>
+      </w:r>
+      <w:proofErr w:type="spellStart"/>
+      <w:r>
+        <w:t>is_teacher</w:t>
+      </w:r>
+      <w:proofErr w:type="spellEnd"/>
+      <w:r>
+        <w:t>», «</w:t>
+      </w:r>
+      <w:proofErr w:type="spellStart"/>
+      <w:r>
+        <w:t>is_admin</w:t>
+      </w:r>
+      <w:proofErr w:type="spellEnd"/>
+      <w:r>
+        <w:t>».</w:t>
+      </w:r>
+    </w:p>
+    <w:p>
+      <w:r>
+        <w:t>Следующей важной моделью является группа студентов, которая в системе называется «</w:t>
+      </w:r>
+      <w:proofErr w:type="spellStart"/>
+      <w:r>
+        <w:t>StudentsGroup</w:t>
+      </w:r>
+      <w:proofErr w:type="spellEnd"/>
+      <w:r>
+        <w:t>», чтобы избежать путаницы со ста</w:t>
+      </w:r>
+      <w:r>
+        <w:t xml:space="preserve">ндартной моделью </w:t>
+      </w:r>
+      <w:proofErr w:type="spellStart"/>
+      <w:r>
+        <w:t>Django</w:t>
+      </w:r>
+      <w:proofErr w:type="spellEnd"/>
+      <w:r>
+        <w:t xml:space="preserve"> «</w:t>
+      </w:r>
+      <w:proofErr w:type="spellStart"/>
+      <w:r>
+        <w:t>Group</w:t>
+      </w:r>
+      <w:proofErr w:type="spellEnd"/>
+      <w:r>
+        <w:t>».</w:t>
+      </w:r>
+    </w:p>
+    <w:p>
+      <w:pPr>
+        <w:ind w:firstLine="0"/>
+      </w:pPr>
+      <w:r>
+        <w:lastRenderedPageBreak/>
+        <w:drawing>
+          <wp:inline distT="0" distB="0" distL="0" distR="0" wp14:anchorId="5124DA6E" wp14:editId="5D6D83B5">
+            <wp:extent cx="5940425" cy="1217930"/>
+            <wp:effectExtent l="0" t="0" r="3175" b="1270"/>
+            <wp:docPr id="12" name="Рисунок 12"/>
+            <wp:cNvGraphicFramePr>
+              <a:graphicFrameLocks xmlns:a="http://schemas.openxmlformats.org/drawingml/2006/main" noChangeAspect="1"/>
+            </wp:cNvGraphicFramePr>
+            <a:graphic xmlns:a="http://schemas.openxmlformats.org/drawingml/2006/main">
+              <a:graphicData uri="http://schemas.openxmlformats.org/drawingml/2006/picture">
+                <pic:pic xmlns:pic="http://schemas.openxmlformats.org/drawingml/2006/picture">
+                  <pic:nvPicPr>
+                    <pic:cNvPr id="1" name=""/>
+                    <pic:cNvPicPr/>
+                  </pic:nvPicPr>
+                  <pic:blipFill>
+                    <a:blip r:embed="rId28"/>
+                    <a:stretch>
+                      <a:fillRect/>
+                    </a:stretch>
+                  </pic:blipFill>
+                  <pic:spPr>
+                    <a:xfrm>
+                      <a:off x="0" y="0"/>
+                      <a:ext cx="5940425" cy="1217930"/>
+                    </a:xfrm>
+                    <a:prstGeom prst="rect">
+                      <a:avLst/>
+                    </a:prstGeom>
+                  </pic:spPr>
+                </pic:pic>
+              </a:graphicData>
+            </a:graphic>
+          </wp:inline>
+        </w:drawing>
+      </w:r>
+    </w:p>
+    <w:p>
+      <w:pPr>
+        <w:ind w:firstLine="0"/>
+        <w:jc w:val="center"/>
+      </w:pPr>
+      <w:r>
+        <w:t>Рисунок 3.3.</w:t>
+      </w:r>
+      <w:r>
+        <w:t>2</w:t>
+      </w:r>
+      <w:r>
+        <w:t xml:space="preserve"> – Модель группы студентов</w:t>
+      </w:r>
+    </w:p>
+    <w:p>
+      <w:r>
+        <w:t>Каждый студент может принадлежать к одной группе, что упрощает управление учебным процессом.</w:t>
+      </w:r>
+    </w:p>
+    <w:p>
+      <w:r>
+        <w:t>Курс представлен моделью «</w:t>
+      </w:r>
+      <w:proofErr w:type="spellStart"/>
+      <w:r>
+        <w:t>Course</w:t>
+      </w:r>
+      <w:proofErr w:type="spellEnd"/>
+      <w:r>
+        <w:t>», в которой определяется название и преподаватель</w:t>
+      </w:r>
+      <w:r>
+        <w:t>.</w:t>
+      </w:r>
+    </w:p>
+    <w:p>
+      <w:pPr>
+        <w:ind w:firstLine="0"/>
+        <w:jc w:val="center"/>
+      </w:pPr>
+      <w:r>
+        <w:drawing>
+          <wp:inline distT="0" distB="0" distL="0" distR="0" wp14:anchorId="05267C26" wp14:editId="5A7A5B50">
+            <wp:extent cx="5940425" cy="2084070"/>
+            <wp:effectExtent l="0" t="0" r="3175" b="0"/>
+            <wp:docPr id="16" name="Рисунок 16"/>
+            <wp:cNvGraphicFramePr>
+              <a:graphicFrameLocks xmlns:a="http://schemas.openxmlformats.org/drawingml/2006/main" noChangeAspect="1"/>
+            </wp:cNvGraphicFramePr>
+            <a:graphic xmlns:a="http://schemas.openxmlformats.org/drawingml/2006/main">
+              <a:graphicData uri="http://schemas.openxmlformats.org/drawingml/2006/picture">
+                <pic:pic xmlns:pic="http://schemas.openxmlformats.org/drawingml/2006/picture">
+                  <pic:nvPicPr>
+                    <pic:cNvPr id="1" name=""/>
+                    <pic:cNvPicPr/>
+                  </pic:nvPicPr>
+                  <pic:blipFill>
+                    <a:blip r:embed="rId29"/>
+                    <a:stretch>
+                      <a:fillRect/>
+                    </a:stretch>
+                  </pic:blipFill>
+                  <pic:spPr>
+                    <a:xfrm>
+                      <a:off x="0" y="0"/>
+                      <a:ext cx="5940425" cy="2084070"/>
+                    </a:xfrm>
+                    <a:prstGeom prst="rect">
+                      <a:avLst/>
+                    </a:prstGeom>
+                  </pic:spPr>
+                </pic:pic>
+              </a:graphicData>
+            </a:graphic>
+          </wp:inline>
+        </w:drawing>
+      </w:r>
+    </w:p>
+    <w:p>
+      <w:pPr>
+        <w:ind w:firstLine="0"/>
+        <w:jc w:val="center"/>
+      </w:pPr>
+      <w:r>
+        <w:t>Рисунок 3.3.</w:t>
+      </w:r>
+      <w:r>
+        <w:t>3</w:t>
+      </w:r>
+      <w:r>
+        <w:t xml:space="preserve"> – Модель курса</w:t>
+      </w:r>
+    </w:p>
+    <w:p>
+      <w:r>
+        <w:t>Материалы курса представлены моделью «</w:t>
+      </w:r>
+      <w:proofErr w:type="spellStart"/>
+      <w:r>
+        <w:t>CourseMaterial</w:t>
+      </w:r>
+      <w:proofErr w:type="spellEnd"/>
+      <w:r>
+        <w:t>», в которой преподаватель может загружать</w:t>
+      </w:r>
+      <w:r>
+        <w:t xml:space="preserve"> ссылки или файлы с материалами.</w:t>
+      </w:r>
+    </w:p>
+    <w:p>
+      <w:pPr>
+        <w:ind w:firstLine="0"/>
+        <w:jc w:val="center"/>
+      </w:pPr>
+      <w:r>
+        <w:drawing>
+          <wp:inline distT="0" distB="0" distL="0" distR="0" wp14:anchorId="7C758FE9" wp14:editId="621F3FD0">
+            <wp:extent cx="5114925" cy="2715749"/>
+            <wp:effectExtent l="0" t="0" r="0" b="8890"/>
+            <wp:docPr id="18" name="Рисунок 18"/>
+            <wp:cNvGraphicFramePr>
+              <a:graphicFrameLocks xmlns:a="http://schemas.openxmlformats.org/drawingml/2006/main" noChangeAspect="1"/>
+            </wp:cNvGraphicFramePr>
+            <a:graphic xmlns:a="http://schemas.openxmlformats.org/drawingml/2006/main">
+              <a:graphicData uri="http://schemas.openxmlformats.org/drawingml/2006/picture">
+                <pic:pic xmlns:pic="http://schemas.openxmlformats.org/drawingml/2006/picture">
+                  <pic:nvPicPr>
+                    <pic:cNvPr id="1" name=""/>
+                    <pic:cNvPicPr/>
+                  </pic:nvPicPr>
+                  <pic:blipFill>
+                    <a:blip r:embed="rId30"/>
+                    <a:stretch>
+                      <a:fillRect/>
+                    </a:stretch>
+                  </pic:blipFill>
+                  <pic:spPr>
+                    <a:xfrm>
+                      <a:off x="0" y="0"/>
+                      <a:ext cx="5118365" cy="2717575"/>
+                    </a:xfrm>
+                    <a:prstGeom prst="rect">
+                      <a:avLst/>
+                    </a:prstGeom>
+                  </pic:spPr>
+                </pic:pic>
+              </a:graphicData>
+            </a:graphic>
+          </wp:inline>
+        </w:drawing>
+      </w:r>
+    </w:p>
+    <w:p>
+      <w:pPr>
+        <w:ind w:firstLine="0"/>
+        <w:jc w:val="center"/>
+      </w:pPr>
+      <w:r>
+        <w:t>Рисунок 3.3.</w:t>
+      </w:r>
+      <w:r>
+        <w:t>4</w:t>
+      </w:r>
+      <w:r>
+        <w:t xml:space="preserve"> – Модель </w:t>
+      </w:r>
+      <w:r>
+        <w:t>учебных материалов</w:t>
+      </w:r>
+    </w:p>
+    <w:p>
+      <w:r>
+        <w:lastRenderedPageBreak/>
+        <w:t>Домашние задания хранятся в модели «</w:t>
+      </w:r>
+      <w:proofErr w:type="spellStart"/>
+      <w:r>
+        <w:t>Homework</w:t>
+      </w:r>
+      <w:proofErr w:type="spellEnd"/>
+      <w:r>
+        <w:t>», которая св</w:t>
+      </w:r>
+      <w:r>
+        <w:t>язана с курсом и преподавателем.</w:t>
+      </w:r>
+    </w:p>
+    <w:p>
+      <w:pPr>
+        <w:ind w:firstLine="0"/>
+        <w:rPr>
+          <w:lang w:val="en-US"/>
+        </w:rPr>
+      </w:pPr>
+      <w:r>
+        <w:rPr>
+          <w:lang w:val="en-US"/>
+        </w:rPr>
+        <w:drawing>
+          <wp:inline distT="0" distB="0" distL="0" distR="0" wp14:anchorId="206321A0" wp14:editId="187B7DC6">
+            <wp:extent cx="5940425" cy="2498090"/>
+            <wp:effectExtent l="0" t="0" r="3175" b="0"/>
+            <wp:docPr id="19" name="Рисунок 19"/>
+            <wp:cNvGraphicFramePr>
+              <a:graphicFrameLocks xmlns:a="http://schemas.openxmlformats.org/drawingml/2006/main" noChangeAspect="1"/>
+            </wp:cNvGraphicFramePr>
+            <a:graphic xmlns:a="http://schemas.openxmlformats.org/drawingml/2006/main">
+              <a:graphicData uri="http://schemas.openxmlformats.org/drawingml/2006/picture">
+                <pic:pic xmlns:pic="http://schemas.openxmlformats.org/drawingml/2006/picture">
+                  <pic:nvPicPr>
+                    <pic:cNvPr id="1" name=""/>
+                    <pic:cNvPicPr/>
+                  </pic:nvPicPr>
+                  <pic:blipFill>
+                    <a:blip r:embed="rId31"/>
+                    <a:stretch>
+                      <a:fillRect/>
+                    </a:stretch>
+                  </pic:blipFill>
+                  <pic:spPr>
+                    <a:xfrm>
+                      <a:off x="0" y="0"/>
+                      <a:ext cx="5940425" cy="2498090"/>
+                    </a:xfrm>
+                    <a:prstGeom prst="rect">
+                      <a:avLst/>
+                    </a:prstGeom>
+                  </pic:spPr>
+                </pic:pic>
+              </a:graphicData>
+            </a:graphic>
+          </wp:inline>
+        </w:drawing>
+      </w:r>
+    </w:p>
+    <w:p>
+      <w:pPr>
+        <w:ind w:firstLine="0"/>
+        <w:jc w:val="center"/>
+      </w:pPr>
+      <w:r>
+        <w:t>Рисунок 3.3.</w:t>
+      </w:r>
+      <w:r>
+        <w:t>5</w:t>
+      </w:r>
+      <w:r>
+        <w:t xml:space="preserve"> – Модель </w:t>
+      </w:r>
+      <w:r>
+        <w:t>домашних заданий</w:t>
+      </w:r>
+    </w:p>
+    <w:p>
+      <w:r>
+        <w:t>Студенты могут сдавать решения домашних заданий, которые сохраняются в модели «</w:t>
+      </w:r>
+      <w:proofErr w:type="spellStart"/>
+      <w:r>
+        <w:t>HomeworkSubmission</w:t>
+      </w:r>
+      <w:proofErr w:type="spellEnd"/>
+      <w:r>
+        <w:t>»:</w:t>
+      </w:r>
+    </w:p>
+    <w:p>
+      <w:pPr>
+        <w:ind w:firstLine="0"/>
+        <w:rPr>
+          <w:lang w:val="en-US"/>
+        </w:rPr>
+      </w:pPr>
+      <w:r>
+        <w:rPr>
+          <w:lang w:val="en-US"/>
+        </w:rPr>
+        <w:drawing>
+          <wp:inline distT="0" distB="0" distL="0" distR="0" wp14:anchorId="6B0CB667" wp14:editId="6C4CFDDF">
+            <wp:extent cx="5940425" cy="2412365"/>
+            <wp:effectExtent l="0" t="0" r="3175" b="6985"/>
+            <wp:docPr id="20" name="Рисунок 20"/>
+            <wp:cNvGraphicFramePr>
+              <a:graphicFrameLocks xmlns:a="http://schemas.openxmlformats.org/drawingml/2006/main" noChangeAspect="1"/>
+            </wp:cNvGraphicFramePr>
+            <a:graphic xmlns:a="http://schemas.openxmlformats.org/drawingml/2006/main">
+              <a:graphicData uri="http://schemas.openxmlformats.org/drawingml/2006/picture">
+                <pic:pic xmlns:pic="http://schemas.openxmlformats.org/drawingml/2006/picture">
+                  <pic:nvPicPr>
+                    <pic:cNvPr id="1" name=""/>
+                    <pic:cNvPicPr/>
+                  </pic:nvPicPr>
+                  <pic:blipFill>
+                    <a:blip r:embed="rId32"/>
+                    <a:stretch>
+                      <a:fillRect/>
+                    </a:stretch>
+                  </pic:blipFill>
+                  <pic:spPr>
+                    <a:xfrm>
+                      <a:off x="0" y="0"/>
+                      <a:ext cx="5940425" cy="2412365"/>
+                    </a:xfrm>
+                    <a:prstGeom prst="rect">
+                      <a:avLst/>
+                    </a:prstGeom>
+                  </pic:spPr>
+                </pic:pic>
+              </a:graphicData>
+            </a:graphic>
+          </wp:inline>
+        </w:drawing>
+      </w:r>
+    </w:p>
+    <w:p>
+      <w:pPr>
+        <w:ind w:firstLine="0"/>
+        <w:jc w:val="center"/>
+      </w:pPr>
+      <w:r>
+        <w:t>Рисунок 3.3.</w:t>
+      </w:r>
+      <w:r>
+        <w:t>6</w:t>
+      </w:r>
+      <w:r>
+        <w:t xml:space="preserve"> – Модель </w:t>
+      </w:r>
+      <w:r>
+        <w:t>отправленных домашних работ</w:t>
+      </w:r>
+    </w:p>
+    <w:p>
+      <w:r>
+        <w:t>Посещаемость занятий учитывается в «</w:t>
+      </w:r>
+      <w:proofErr w:type="spellStart"/>
+      <w:r>
+        <w:t>AttendanceRecord</w:t>
+      </w:r>
+      <w:proofErr w:type="spellEnd"/>
+      <w:r>
+        <w:t>», где фиксируется, присутствовал ли студент на заняти</w:t>
+      </w:r>
+      <w:r>
+        <w:t>и и его оценка (если применимо).</w:t>
+      </w:r>
+    </w:p>
+    <w:p>
+      <w:r>
+        <w:rPr>
+          <w:noProof/>
+          <w:lang w:eastAsia="ru-RU"/>
+        </w:rPr>
+        <w:lastRenderedPageBreak/>
+        <w:t xml:space="preserve"> </w:t>
+      </w:r>
+      <w:r>
+        <w:rPr>
+          <w:noProof/>
+          <w:lang w:eastAsia="ru-RU"/>
+        </w:rPr>
+        <w:drawing>
+          <wp:inline distT="0" distB="0" distL="0" distR="0" wp14:anchorId="314FF8C3" wp14:editId="1777A711">
+            <wp:extent cx="5940425" cy="2792730"/>
+            <wp:effectExtent l="0" t="0" r="3175" b="7620"/>
+            <wp:docPr id="26" name="Рисунок 26"/>
+            <wp:cNvGraphicFramePr>
+              <a:graphicFrameLocks xmlns:a="http://schemas.openxmlformats.org/drawingml/2006/main" noChangeAspect="1"/>
+            </wp:cNvGraphicFramePr>
+            <a:graphic xmlns:a="http://schemas.openxmlformats.org/drawingml/2006/main">
+              <a:graphicData uri="http://schemas.openxmlformats.org/drawingml/2006/picture">
+                <pic:pic xmlns:pic="http://schemas.openxmlformats.org/drawingml/2006/picture">
+                  <pic:nvPicPr>
+                    <pic:cNvPr id="1" name=""/>
+                    <pic:cNvPicPr/>
+                  </pic:nvPicPr>
+                  <pic:blipFill>
+                    <a:blip r:embed="rId33"/>
+                    <a:stretch>
+                      <a:fillRect/>
+                    </a:stretch>
+                  </pic:blipFill>
+                  <pic:spPr>
+                    <a:xfrm>
+                      <a:off x="0" y="0"/>
+                      <a:ext cx="5940425" cy="2792730"/>
+                    </a:xfrm>
+                    <a:prstGeom prst="rect">
+                      <a:avLst/>
+                    </a:prstGeom>
+                  </pic:spPr>
+                </pic:pic>
+              </a:graphicData>
+            </a:graphic>
+          </wp:inline>
+        </w:drawing>
+      </w:r>
+    </w:p>
+    <w:p>
+      <w:pPr>
+        <w:ind w:firstLine="0"/>
+        <w:jc w:val="center"/>
+      </w:pPr>
+      <w:r>
+        <w:t>Рисунок 3.3.</w:t>
+      </w:r>
+      <w:r>
+        <w:t>7</w:t>
+      </w:r>
+      <w:r>
+        <w:t xml:space="preserve"> – Модель </w:t>
+      </w:r>
+      <w:r>
+        <w:t>посещений занятий</w:t>
+      </w:r>
+    </w:p>
+    <w:p>
+      <w:r>
+        <w:t xml:space="preserve">Эти модели полностью отражают спроектированную базу данных и обеспечивают хранение всех необходимых данных для работы образовательной системы. </w:t>
+      </w:r>
+      <w:proofErr w:type="spellStart"/>
+      <w:r>
+        <w:t>Django</w:t>
+      </w:r>
+      <w:proofErr w:type="spellEnd"/>
+      <w:r>
+        <w:t xml:space="preserve"> ORM позволяет работать с ними как с обычными </w:t>
+      </w:r>
+      <w:proofErr w:type="spellStart"/>
+      <w:r>
+        <w:t>Python</w:t>
+      </w:r>
+      <w:proofErr w:type="spellEnd"/>
+      <w:r>
+        <w:t>-объектами, упрощая взаимодействие с базой данных и обеспечивая высокую гибкость при разработке.</w:t>
+      </w:r>
+    </w:p>
+    <w:p>
+      <w:r>
+        <w:br w:type="page"/>
+      </w:r>
+    </w:p>
+    <w:p>
+      <w:pPr>
+        <w:pStyle w:val="10"/>
+        <w:numPr>
+          <w:ilvl w:val="1"/>
+          <w:numId w:val="25"/>
+        </w:numPr>
+      </w:pPr>
+      <w:r>
+        <w:lastRenderedPageBreak/>
+        <w:t>Конфигурация серверного приложения</w:t>
+      </w:r>
+    </w:p>
+    <w:p/>
+    <w:p>
+      <w:r>
+        <w:t xml:space="preserve">Настройка </w:t>
+      </w:r>
+      <w:proofErr w:type="spellStart"/>
+      <w:r>
+        <w:t>Django</w:t>
+      </w:r>
+      <w:proofErr w:type="spellEnd"/>
+      <w:r>
+        <w:t xml:space="preserve">-проекта является важным этапом разработки, так как от корректной конфигурации зависит работа всей системы. Базовые настройки хранятся в файле settings.py, который содержит параметры для базы данных, аутентификации, </w:t>
+      </w:r>
+      <w:proofErr w:type="spellStart"/>
+      <w:r>
+        <w:t>middleware</w:t>
+      </w:r>
+      <w:proofErr w:type="spellEnd"/>
+      <w:r>
+        <w:t xml:space="preserve"> и других комп</w:t>
+      </w:r>
+      <w:r>
+        <w:t>онентов.</w:t>
+      </w:r>
+    </w:p>
+    <w:p>
+      <w:r>
+        <w:t xml:space="preserve">В первую очередь необходимо настроить базу данных. В данном проекте используется </w:t>
+      </w:r>
+      <w:proofErr w:type="spellStart"/>
+      <w:r>
+        <w:t>SQLite</w:t>
+      </w:r>
+      <w:proofErr w:type="spellEnd"/>
+      <w:r>
+        <w:t>, так как это легковесное решение, не требующее дополнительной</w:t>
+      </w:r>
+      <w:r>
+        <w:t xml:space="preserve"> установки серв</w:t>
+      </w:r>
+      <w:bookmarkStart w:id="4" w:name="_GoBack"/>
+      <w:bookmarkEnd w:id="4"/>
+      <w:r>
+        <w:t>еров баз данных.</w:t>
+      </w:r>
+    </w:p>
+    <w:p>
+      <w:pPr>
+        <w:rPr>
+          <w:lang w:val="en-US"/>
+        </w:rPr>
+      </w:pPr>
+    </w:p>
+    <w:p/>
+    <w:p>
+      <w:pPr>
+        <w:ind w:firstLine="0"/>
+        <w:jc w:val="center"/>
+      </w:pPr>
+    </w:p>
+    <w:p>
+      <w:pPr>
+        <w:tabs>
+          <w:tab w:val="left" w:pos="6570"/>
+        </w:tabs>
+      </w:pPr>
+      <w:r>
+        <w:tab/>
+      </w:r>
+    </w:p>
+    <w:p>
+      <w:pPr>
+        <w:ind w:firstLine="0"/>
+        <w:jc w:val="center"/>
         <w:rPr>
           <w:rFonts w:eastAsiaTheme="majorEastAsia" w:cstheme="majorBidi"/>
-          <w:b/>
-          <w:szCs w:val="32"/>
-        </w:rPr>
-      </w:pPr>
-    </w:p>
-    <w:p>
-      <w:pPr>
-        <w:spacing w:after="160" w:line="259" w:lineRule="auto"/>
-        <w:ind w:firstLine="0"/>
-        <w:jc w:val="left"/>
-        <w:rPr>
-          <w:rFonts w:eastAsiaTheme="majorEastAsia" w:cstheme="majorBidi"/>
-          <w:b/>
           <w:szCs w:val="32"/>
         </w:rPr>
       </w:pPr>
@@ -7664,6 +8474,7 @@
         </w:numPr>
       </w:pPr>
       <w:r>
+        <w:lastRenderedPageBreak/>
         <w:t>Заключение</w:t>
       </w:r>
       <w:bookmarkEnd w:id="3"/>
@@ -7702,27 +8513,28 @@
           <w:numId w:val="0"/>
         </w:numPr>
       </w:pPr>
-      <w:bookmarkStart w:id="4" w:name="_Toc155457056"/>
-      <w:bookmarkStart w:id="5" w:name="_Toc156007287"/>
-      <w:bookmarkStart w:id="6" w:name="_Toc156034465"/>
-      <w:bookmarkStart w:id="7" w:name="_Toc161637462"/>
-      <w:bookmarkStart w:id="8" w:name="_Toc165880784"/>
-      <w:bookmarkStart w:id="9" w:name="_Toc189244881"/>
-      <w:r>
+      <w:bookmarkStart w:id="5" w:name="_Toc155457056"/>
+      <w:bookmarkStart w:id="6" w:name="_Toc156007287"/>
+      <w:bookmarkStart w:id="7" w:name="_Toc156034465"/>
+      <w:bookmarkStart w:id="8" w:name="_Toc161637462"/>
+      <w:bookmarkStart w:id="9" w:name="_Toc165880784"/>
+      <w:bookmarkStart w:id="10" w:name="_Toc189244881"/>
+      <w:r>
+        <w:lastRenderedPageBreak/>
         <w:t>Список использованных</w:t>
       </w:r>
       <w:r>
         <w:t xml:space="preserve"> </w:t>
       </w:r>
-      <w:bookmarkEnd w:id="4"/>
       <w:bookmarkEnd w:id="5"/>
       <w:bookmarkEnd w:id="6"/>
       <w:bookmarkEnd w:id="7"/>
       <w:bookmarkEnd w:id="8"/>
+      <w:bookmarkEnd w:id="9"/>
       <w:r>
         <w:t>источников</w:t>
       </w:r>
-      <w:bookmarkEnd w:id="9"/>
+      <w:bookmarkEnd w:id="10"/>
     </w:p>
     <w:p/>
     <w:p>
@@ -7891,7 +8703,7 @@
         </w:rPr>
         <w:t xml:space="preserve">, 2020. — 90 с. — (Высшее образование). — URL: </w:t>
       </w:r>
-      <w:hyperlink r:id="rId27" w:history="1">
+      <w:hyperlink r:id="rId34" w:history="1">
         <w:r>
           <w:rPr>
             <w:rStyle w:val="a8"/>
@@ -8014,7 +8826,27 @@
           <w:szCs w:val="28"/>
           <w:shd w:val="clear" w:color="auto" w:fill="F8FDFE"/>
         </w:rPr>
-        <w:t xml:space="preserve"> Джесс. Веб-дизайн. Элементы опыта взаимодействия. — М.: Символ-Плюс, 2020. — 285 c.</w:t>
+        <w:t xml:space="preserve"> </w:t>
+      </w:r>
+      <w:proofErr w:type="spellStart"/>
+      <w:r>
+        <w:rPr>
+          <w:rFonts w:cs="Times New Roman"/>
+          <w:color w:val="171D1E"/>
+          <w:szCs w:val="28"/>
+          <w:shd w:val="clear" w:color="auto" w:fill="F8FDFE"/>
+        </w:rPr>
+        <w:t>Джесс</w:t>
+      </w:r>
+      <w:proofErr w:type="spellEnd"/>
+      <w:r>
+        <w:rPr>
+          <w:rFonts w:cs="Times New Roman"/>
+          <w:color w:val="171D1E"/>
+          <w:szCs w:val="28"/>
+          <w:shd w:val="clear" w:color="auto" w:fill="F8FDFE"/>
+        </w:rPr>
+        <w:t>. Веб-дизайн. Элементы опыта взаимодействия. — М.: Символ-Плюс, 2020. — 285 c.</w:t>
       </w:r>
       <w:r>
         <w:rPr>
@@ -8259,6 +9091,7 @@
           <w:rFonts w:cs="Times New Roman"/>
           <w:szCs w:val="28"/>
         </w:rPr>
+        <w:lastRenderedPageBreak/>
         <w:t>Полуэткова</w:t>
       </w:r>
       <w:proofErr w:type="spellEnd"/>
@@ -8386,7 +9219,7 @@
       </w:r>
     </w:p>
     <w:sectPr>
-      <w:footerReference w:type="default" r:id="rId28"/>
+      <w:footerReference w:type="default" r:id="rId35"/>
       <w:pgSz w:w="11906" w:h="16838"/>
       <w:pgMar w:top="1134" w:right="850" w:bottom="1134" w:left="1701" w:header="708" w:footer="708" w:gutter="0"/>
       <w:cols w:space="708"/>
@@ -8398,7 +9231,7 @@
 </file>
 
 <file path=word/endnotes.xml><?xml version="1.0" encoding="utf-8"?>
-<w:endnotes xmlns:wpc="http://schemas.microsoft.com/office/word/2010/wordprocessingCanvas" xmlns:cx="http://schemas.microsoft.com/office/drawing/2014/chartex" xmlns:cx1="http://schemas.microsoft.com/office/drawing/2015/9/8/chartex" xmlns:cx2="http://schemas.microsoft.com/office/drawing/2015/10/21/chartex" xmlns:cx3="http://schemas.microsoft.com/office/drawing/2016/5/9/chartex" xmlns:cx4="http://schemas.microsoft.com/office/drawing/2016/5/10/chartex" xmlns:cx5="http://schemas.microsoft.com/office/drawing/2016/5/11/chartex" xmlns:cx6="http://schemas.microsoft.com/office/drawing/2016/5/12/chartex" xmlns:cx7="http://schemas.microsoft.com/office/drawing/2016/5/13/chartex" xmlns:cx8="http://schemas.microsoft.com/office/drawing/2016/5/14/chartex" xmlns:mc="http://schemas.openxmlformats.org/markup-compatibility/2006" xmlns:aink="http://schemas.microsoft.com/office/drawing/2016/ink" xmlns:am3d="http://schemas.microsoft.com/office/drawing/2017/model3d" xmlns:o="urn:schemas-microsoft-com:office:office" xmlns:r="http://schemas.openxmlformats.org/officeDocument/2006/relationships" xmlns:m="http://schemas.openxmlformats.org/officeDocument/2006/math" xmlns:v="urn:schemas-microsoft-com:vml" xmlns:wp14="http://schemas.microsoft.com/office/word/2010/wordprocessingDrawing" xmlns:wp="http://schemas.openxmlformats.org/drawingml/2006/wordprocessingDrawing" xmlns:w10="urn:schemas-microsoft-com:office:word" xmlns:w="http://schemas.openxmlformats.org/wordprocessingml/2006/main" xmlns:w14="http://schemas.microsoft.com/office/word/2010/wordml" xmlns:w15="http://schemas.microsoft.com/office/word/2012/wordml" xmlns:w16cex="http://schemas.microsoft.com/office/word/2018/wordml/cex" xmlns:w16cid="http://schemas.microsoft.com/office/word/2016/wordml/cid" xmlns:w16="http://schemas.microsoft.com/office/word/2018/wordml" xmlns:w16sdtdh="http://schemas.microsoft.com/office/word/2020/wordml/sdtdatahash" xmlns:w16se="http://schemas.microsoft.com/office/word/2015/wordml/symex" xmlns:wpg="http://schemas.microsoft.com/office/word/2010/wordprocessingGroup" xmlns:wpi="http://schemas.microsoft.com/office/word/2010/wordprocessingInk" xmlns:wne="http://schemas.microsoft.com/office/word/2006/wordml" xmlns:wps="http://schemas.microsoft.com/office/word/2010/wordprocessingShape" mc:Ignorable="w14 w15 w16se w16cid w16 w16cex w16sdtdh wp14">
+<w:endnotes xmlns:wpc="http://schemas.microsoft.com/office/word/2010/wordprocessingCanvas" xmlns:cx="http://schemas.microsoft.com/office/drawing/2014/chartex" xmlns:mc="http://schemas.openxmlformats.org/markup-compatibility/2006" xmlns:o="urn:schemas-microsoft-com:office:office" xmlns:r="http://schemas.openxmlformats.org/officeDocument/2006/relationships" xmlns:m="http://schemas.openxmlformats.org/officeDocument/2006/math" xmlns:v="urn:schemas-microsoft-com:vml" xmlns:wp14="http://schemas.microsoft.com/office/word/2010/wordprocessingDrawing" xmlns:wp="http://schemas.openxmlformats.org/drawingml/2006/wordprocessingDrawing" xmlns:w10="urn:schemas-microsoft-com:office:word" xmlns:w="http://schemas.openxmlformats.org/wordprocessingml/2006/main" xmlns:w14="http://schemas.microsoft.com/office/word/2010/wordml" xmlns:w15="http://schemas.microsoft.com/office/word/2012/wordml" xmlns:w16se="http://schemas.microsoft.com/office/word/2015/wordml/symex" xmlns:wpg="http://schemas.microsoft.com/office/word/2010/wordprocessingGroup" xmlns:wpi="http://schemas.microsoft.com/office/word/2010/wordprocessingInk" xmlns:wne="http://schemas.microsoft.com/office/word/2006/wordml" xmlns:wps="http://schemas.microsoft.com/office/word/2010/wordprocessingShape" mc:Ignorable="w14 w15 w16se wp14">
   <w:endnote w:type="separator" w:id="-1">
     <w:p>
       <w:pPr>
@@ -8423,7 +9256,7 @@
 </file>
 
 <file path=word/footer1.xml><?xml version="1.0" encoding="utf-8"?>
-<w:ftr xmlns:wpc="http://schemas.microsoft.com/office/word/2010/wordprocessingCanvas" xmlns:cx="http://schemas.microsoft.com/office/drawing/2014/chartex" xmlns:cx1="http://schemas.microsoft.com/office/drawing/2015/9/8/chartex" xmlns:cx2="http://schemas.microsoft.com/office/drawing/2015/10/21/chartex" xmlns:cx3="http://schemas.microsoft.com/office/drawing/2016/5/9/chartex" xmlns:cx4="http://schemas.microsoft.com/office/drawing/2016/5/10/chartex" xmlns:cx5="http://schemas.microsoft.com/office/drawing/2016/5/11/chartex" xmlns:cx6="http://schemas.microsoft.com/office/drawing/2016/5/12/chartex" xmlns:cx7="http://schemas.microsoft.com/office/drawing/2016/5/13/chartex" xmlns:cx8="http://schemas.microsoft.com/office/drawing/2016/5/14/chartex" xmlns:mc="http://schemas.openxmlformats.org/markup-compatibility/2006" xmlns:aink="http://schemas.microsoft.com/office/drawing/2016/ink" xmlns:am3d="http://schemas.microsoft.com/office/drawing/2017/model3d" xmlns:o="urn:schemas-microsoft-com:office:office" xmlns:r="http://schemas.openxmlformats.org/officeDocument/2006/relationships" xmlns:m="http://schemas.openxmlformats.org/officeDocument/2006/math" xmlns:v="urn:schemas-microsoft-com:vml" xmlns:wp14="http://schemas.microsoft.com/office/word/2010/wordprocessingDrawing" xmlns:wp="http://schemas.openxmlformats.org/drawingml/2006/wordprocessingDrawing" xmlns:w10="urn:schemas-microsoft-com:office:word" xmlns:w="http://schemas.openxmlformats.org/wordprocessingml/2006/main" xmlns:w14="http://schemas.microsoft.com/office/word/2010/wordml" xmlns:w15="http://schemas.microsoft.com/office/word/2012/wordml" xmlns:w16cex="http://schemas.microsoft.com/office/word/2018/wordml/cex" xmlns:w16cid="http://schemas.microsoft.com/office/word/2016/wordml/cid" xmlns:w16="http://schemas.microsoft.com/office/word/2018/wordml" xmlns:w16sdtdh="http://schemas.microsoft.com/office/word/2020/wordml/sdtdatahash" xmlns:w16se="http://schemas.microsoft.com/office/word/2015/wordml/symex" xmlns:wpg="http://schemas.microsoft.com/office/word/2010/wordprocessingGroup" xmlns:wpi="http://schemas.microsoft.com/office/word/2010/wordprocessingInk" xmlns:wne="http://schemas.microsoft.com/office/word/2006/wordml" xmlns:wps="http://schemas.microsoft.com/office/word/2010/wordprocessingShape" mc:Ignorable="w14 w15 w16se w16cid w16 w16cex w16sdtdh wp14">
+<w:ftr xmlns:wpc="http://schemas.microsoft.com/office/word/2010/wordprocessingCanvas" xmlns:cx="http://schemas.microsoft.com/office/drawing/2014/chartex" xmlns:mc="http://schemas.openxmlformats.org/markup-compatibility/2006" xmlns:o="urn:schemas-microsoft-com:office:office" xmlns:r="http://schemas.openxmlformats.org/officeDocument/2006/relationships" xmlns:m="http://schemas.openxmlformats.org/officeDocument/2006/math" xmlns:v="urn:schemas-microsoft-com:vml" xmlns:wp14="http://schemas.microsoft.com/office/word/2010/wordprocessingDrawing" xmlns:wp="http://schemas.openxmlformats.org/drawingml/2006/wordprocessingDrawing" xmlns:w10="urn:schemas-microsoft-com:office:word" xmlns:w="http://schemas.openxmlformats.org/wordprocessingml/2006/main" xmlns:w14="http://schemas.microsoft.com/office/word/2010/wordml" xmlns:w15="http://schemas.microsoft.com/office/word/2012/wordml" xmlns:w16se="http://schemas.microsoft.com/office/word/2015/wordml/symex" xmlns:wpg="http://schemas.microsoft.com/office/word/2010/wordprocessingGroup" xmlns:wpi="http://schemas.microsoft.com/office/word/2010/wordprocessingInk" xmlns:wne="http://schemas.microsoft.com/office/word/2006/wordml" xmlns:wps="http://schemas.microsoft.com/office/word/2010/wordprocessingShape" mc:Ignorable="w14 w15 w16se wp14">
   <w:p>
     <w:pPr>
       <w:pStyle w:val="ab"/>
@@ -8433,7 +9266,7 @@
 </file>
 
 <file path=word/footnotes.xml><?xml version="1.0" encoding="utf-8"?>
-<w:footnotes xmlns:wpc="http://schemas.microsoft.com/office/word/2010/wordprocessingCanvas" xmlns:cx="http://schemas.microsoft.com/office/drawing/2014/chartex" xmlns:cx1="http://schemas.microsoft.com/office/drawing/2015/9/8/chartex" xmlns:cx2="http://schemas.microsoft.com/office/drawing/2015/10/21/chartex" xmlns:cx3="http://schemas.microsoft.com/office/drawing/2016/5/9/chartex" xmlns:cx4="http://schemas.microsoft.com/office/drawing/2016/5/10/chartex" xmlns:cx5="http://schemas.microsoft.com/office/drawing/2016/5/11/chartex" xmlns:cx6="http://schemas.microsoft.com/office/drawing/2016/5/12/chartex" xmlns:cx7="http://schemas.microsoft.com/office/drawing/2016/5/13/chartex" xmlns:cx8="http://schemas.microsoft.com/office/drawing/2016/5/14/chartex" xmlns:mc="http://schemas.openxmlformats.org/markup-compatibility/2006" xmlns:aink="http://schemas.microsoft.com/office/drawing/2016/ink" xmlns:am3d="http://schemas.microsoft.com/office/drawing/2017/model3d" xmlns:o="urn:schemas-microsoft-com:office:office" xmlns:r="http://schemas.openxmlformats.org/officeDocument/2006/relationships" xmlns:m="http://schemas.openxmlformats.org/officeDocument/2006/math" xmlns:v="urn:schemas-microsoft-com:vml" xmlns:wp14="http://schemas.microsoft.com/office/word/2010/wordprocessingDrawing" xmlns:wp="http://schemas.openxmlformats.org/drawingml/2006/wordprocessingDrawing" xmlns:w10="urn:schemas-microsoft-com:office:word" xmlns:w="http://schemas.openxmlformats.org/wordprocessingml/2006/main" xmlns:w14="http://schemas.microsoft.com/office/word/2010/wordml" xmlns:w15="http://schemas.microsoft.com/office/word/2012/wordml" xmlns:w16cex="http://schemas.microsoft.com/office/word/2018/wordml/cex" xmlns:w16cid="http://schemas.microsoft.com/office/word/2016/wordml/cid" xmlns:w16="http://schemas.microsoft.com/office/word/2018/wordml" xmlns:w16sdtdh="http://schemas.microsoft.com/office/word/2020/wordml/sdtdatahash" xmlns:w16se="http://schemas.microsoft.com/office/word/2015/wordml/symex" xmlns:wpg="http://schemas.microsoft.com/office/word/2010/wordprocessingGroup" xmlns:wpi="http://schemas.microsoft.com/office/word/2010/wordprocessingInk" xmlns:wne="http://schemas.microsoft.com/office/word/2006/wordml" xmlns:wps="http://schemas.microsoft.com/office/word/2010/wordprocessingShape" mc:Ignorable="w14 w15 w16se w16cid w16 w16cex w16sdtdh wp14">
+<w:footnotes xmlns:wpc="http://schemas.microsoft.com/office/word/2010/wordprocessingCanvas" xmlns:cx="http://schemas.microsoft.com/office/drawing/2014/chartex" xmlns:mc="http://schemas.openxmlformats.org/markup-compatibility/2006" xmlns:o="urn:schemas-microsoft-com:office:office" xmlns:r="http://schemas.openxmlformats.org/officeDocument/2006/relationships" xmlns:m="http://schemas.openxmlformats.org/officeDocument/2006/math" xmlns:v="urn:schemas-microsoft-com:vml" xmlns:wp14="http://schemas.microsoft.com/office/word/2010/wordprocessingDrawing" xmlns:wp="http://schemas.openxmlformats.org/drawingml/2006/wordprocessingDrawing" xmlns:w10="urn:schemas-microsoft-com:office:word" xmlns:w="http://schemas.openxmlformats.org/wordprocessingml/2006/main" xmlns:w14="http://schemas.microsoft.com/office/word/2010/wordml" xmlns:w15="http://schemas.microsoft.com/office/word/2012/wordml" xmlns:w16se="http://schemas.microsoft.com/office/word/2015/wordml/symex" xmlns:wpg="http://schemas.microsoft.com/office/word/2010/wordprocessingGroup" xmlns:wpi="http://schemas.microsoft.com/office/word/2010/wordprocessingInk" xmlns:wne="http://schemas.microsoft.com/office/word/2006/wordml" xmlns:wps="http://schemas.microsoft.com/office/word/2010/wordprocessingShape" mc:Ignorable="w14 w15 w16se wp14">
   <w:footnote w:type="separator" w:id="-1">
     <w:p>
       <w:pPr>
@@ -8458,7 +9291,7 @@
 </file>
 
 <file path=word/header1.xml><?xml version="1.0" encoding="utf-8"?>
-<w:hdr xmlns:wpc="http://schemas.microsoft.com/office/word/2010/wordprocessingCanvas" xmlns:cx="http://schemas.microsoft.com/office/drawing/2014/chartex" xmlns:cx1="http://schemas.microsoft.com/office/drawing/2015/9/8/chartex" xmlns:cx2="http://schemas.microsoft.com/office/drawing/2015/10/21/chartex" xmlns:cx3="http://schemas.microsoft.com/office/drawing/2016/5/9/chartex" xmlns:cx4="http://schemas.microsoft.com/office/drawing/2016/5/10/chartex" xmlns:cx5="http://schemas.microsoft.com/office/drawing/2016/5/11/chartex" xmlns:cx6="http://schemas.microsoft.com/office/drawing/2016/5/12/chartex" xmlns:cx7="http://schemas.microsoft.com/office/drawing/2016/5/13/chartex" xmlns:cx8="http://schemas.microsoft.com/office/drawing/2016/5/14/chartex" xmlns:mc="http://schemas.openxmlformats.org/markup-compatibility/2006" xmlns:aink="http://schemas.microsoft.com/office/drawing/2016/ink" xmlns:am3d="http://schemas.microsoft.com/office/drawing/2017/model3d" xmlns:o="urn:schemas-microsoft-com:office:office" xmlns:r="http://schemas.openxmlformats.org/officeDocument/2006/relationships" xmlns:m="http://schemas.openxmlformats.org/officeDocument/2006/math" xmlns:v="urn:schemas-microsoft-com:vml" xmlns:wp14="http://schemas.microsoft.com/office/word/2010/wordprocessingDrawing" xmlns:wp="http://schemas.openxmlformats.org/drawingml/2006/wordprocessingDrawing" xmlns:w10="urn:schemas-microsoft-com:office:word" xmlns:w="http://schemas.openxmlformats.org/wordprocessingml/2006/main" xmlns:w14="http://schemas.microsoft.com/office/word/2010/wordml" xmlns:w15="http://schemas.microsoft.com/office/word/2012/wordml" xmlns:w16cex="http://schemas.microsoft.com/office/word/2018/wordml/cex" xmlns:w16cid="http://schemas.microsoft.com/office/word/2016/wordml/cid" xmlns:w16="http://schemas.microsoft.com/office/word/2018/wordml" xmlns:w16sdtdh="http://schemas.microsoft.com/office/word/2020/wordml/sdtdatahash" xmlns:w16se="http://schemas.microsoft.com/office/word/2015/wordml/symex" xmlns:wpg="http://schemas.microsoft.com/office/word/2010/wordprocessingGroup" xmlns:wpi="http://schemas.microsoft.com/office/word/2010/wordprocessingInk" xmlns:wne="http://schemas.microsoft.com/office/word/2006/wordml" xmlns:wps="http://schemas.microsoft.com/office/word/2010/wordprocessingShape" mc:Ignorable="w14 w15 w16se w16cid w16 w16cex w16sdtdh wp14">
+<w:hdr xmlns:wpc="http://schemas.microsoft.com/office/word/2010/wordprocessingCanvas" xmlns:cx="http://schemas.microsoft.com/office/drawing/2014/chartex" xmlns:mc="http://schemas.openxmlformats.org/markup-compatibility/2006" xmlns:o="urn:schemas-microsoft-com:office:office" xmlns:r="http://schemas.openxmlformats.org/officeDocument/2006/relationships" xmlns:m="http://schemas.openxmlformats.org/officeDocument/2006/math" xmlns:v="urn:schemas-microsoft-com:vml" xmlns:wp14="http://schemas.microsoft.com/office/word/2010/wordprocessingDrawing" xmlns:wp="http://schemas.openxmlformats.org/drawingml/2006/wordprocessingDrawing" xmlns:w10="urn:schemas-microsoft-com:office:word" xmlns:w="http://schemas.openxmlformats.org/wordprocessingml/2006/main" xmlns:w14="http://schemas.microsoft.com/office/word/2010/wordml" xmlns:w15="http://schemas.microsoft.com/office/word/2012/wordml" xmlns:w16se="http://schemas.microsoft.com/office/word/2015/wordml/symex" xmlns:wpg="http://schemas.microsoft.com/office/word/2010/wordprocessingGroup" xmlns:wpi="http://schemas.microsoft.com/office/word/2010/wordprocessingInk" xmlns:wne="http://schemas.microsoft.com/office/word/2006/wordml" xmlns:wps="http://schemas.microsoft.com/office/word/2010/wordprocessingShape" mc:Ignorable="w14 w15 w16se wp14">
   <w:sdt>
     <w:sdtPr>
       <w:id w:val="-1163928691"/>
@@ -8467,7 +9300,6 @@
         <w:docPartUnique/>
       </w:docPartObj>
     </w:sdtPr>
-    <w:sdtEndPr/>
     <w:sdtContent>
       <w:p>
         <w:pPr>
@@ -8487,7 +9319,7 @@
           <w:rPr>
             <w:noProof/>
           </w:rPr>
-          <w:t>27</w:t>
+          <w:t>48</w:t>
         </w:r>
         <w:r>
           <w:fldChar w:fldCharType="end"/>
@@ -8511,7 +9343,7 @@
 </file>
 
 <file path=word/numbering.xml><?xml version="1.0" encoding="utf-8"?>
-<w:numbering xmlns:wpc="http://schemas.microsoft.com/office/word/2010/wordprocessingCanvas" xmlns:cx="http://schemas.microsoft.com/office/drawing/2014/chartex" xmlns:cx1="http://schemas.microsoft.com/office/drawing/2015/9/8/chartex" xmlns:cx2="http://schemas.microsoft.com/office/drawing/2015/10/21/chartex" xmlns:cx3="http://schemas.microsoft.com/office/drawing/2016/5/9/chartex" xmlns:cx4="http://schemas.microsoft.com/office/drawing/2016/5/10/chartex" xmlns:cx5="http://schemas.microsoft.com/office/drawing/2016/5/11/chartex" xmlns:cx6="http://schemas.microsoft.com/office/drawing/2016/5/12/chartex" xmlns:cx7="http://schemas.microsoft.com/office/drawing/2016/5/13/chartex" xmlns:cx8="http://schemas.microsoft.com/office/drawing/2016/5/14/chartex" xmlns:mc="http://schemas.openxmlformats.org/markup-compatibility/2006" xmlns:aink="http://schemas.microsoft.com/office/drawing/2016/ink" xmlns:am3d="http://schemas.microsoft.com/office/drawing/2017/model3d" xmlns:o="urn:schemas-microsoft-com:office:office" xmlns:r="http://schemas.openxmlformats.org/officeDocument/2006/relationships" xmlns:m="http://schemas.openxmlformats.org/officeDocument/2006/math" xmlns:v="urn:schemas-microsoft-com:vml" xmlns:wp14="http://schemas.microsoft.com/office/word/2010/wordprocessingDrawing" xmlns:wp="http://schemas.openxmlformats.org/drawingml/2006/wordprocessingDrawing" xmlns:w10="urn:schemas-microsoft-com:office:word" xmlns:w="http://schemas.openxmlformats.org/wordprocessingml/2006/main" xmlns:w14="http://schemas.microsoft.com/office/word/2010/wordml" xmlns:w15="http://schemas.microsoft.com/office/word/2012/wordml" xmlns:w16cex="http://schemas.microsoft.com/office/word/2018/wordml/cex" xmlns:w16cid="http://schemas.microsoft.com/office/word/2016/wordml/cid" xmlns:w16="http://schemas.microsoft.com/office/word/2018/wordml" xmlns:w16sdtdh="http://schemas.microsoft.com/office/word/2020/wordml/sdtdatahash" xmlns:w16se="http://schemas.microsoft.com/office/word/2015/wordml/symex" xmlns:wpg="http://schemas.microsoft.com/office/word/2010/wordprocessingGroup" xmlns:wpi="http://schemas.microsoft.com/office/word/2010/wordprocessingInk" xmlns:wne="http://schemas.microsoft.com/office/word/2006/wordml" xmlns:wps="http://schemas.microsoft.com/office/word/2010/wordprocessingShape" mc:Ignorable="w14 w15 w16se w16cid w16 w16cex w16sdtdh wp14">
+<w:numbering xmlns:wpc="http://schemas.microsoft.com/office/word/2010/wordprocessingCanvas" xmlns:cx="http://schemas.microsoft.com/office/drawing/2014/chartex" xmlns:mc="http://schemas.openxmlformats.org/markup-compatibility/2006" xmlns:o="urn:schemas-microsoft-com:office:office" xmlns:r="http://schemas.openxmlformats.org/officeDocument/2006/relationships" xmlns:m="http://schemas.openxmlformats.org/officeDocument/2006/math" xmlns:v="urn:schemas-microsoft-com:vml" xmlns:wp14="http://schemas.microsoft.com/office/word/2010/wordprocessingDrawing" xmlns:wp="http://schemas.openxmlformats.org/drawingml/2006/wordprocessingDrawing" xmlns:w10="urn:schemas-microsoft-com:office:word" xmlns:w="http://schemas.openxmlformats.org/wordprocessingml/2006/main" xmlns:w14="http://schemas.microsoft.com/office/word/2010/wordml" xmlns:w15="http://schemas.microsoft.com/office/word/2012/wordml" xmlns:w16se="http://schemas.microsoft.com/office/word/2015/wordml/symex" xmlns:wpg="http://schemas.microsoft.com/office/word/2010/wordprocessingGroup" xmlns:wpi="http://schemas.microsoft.com/office/word/2010/wordprocessingInk" xmlns:wne="http://schemas.microsoft.com/office/word/2006/wordml" xmlns:wps="http://schemas.microsoft.com/office/word/2010/wordprocessingShape" mc:Ignorable="w14 w15 w16se wp14">
   <w:abstractNum w:abstractNumId="0" w15:restartNumberingAfterBreak="0">
     <w:nsid w:val="00E27F46"/>
     <w:multiLevelType w:val="multilevel"/>
@@ -10715,51 +11547,15 @@
   </w:num>
   <w:num w:numId="21">
     <w:abstractNumId w:val="2"/>
-    <w:lvlOverride w:ilvl="0"/>
-    <w:lvlOverride w:ilvl="1"/>
-    <w:lvlOverride w:ilvl="2"/>
-    <w:lvlOverride w:ilvl="3"/>
-    <w:lvlOverride w:ilvl="4"/>
-    <w:lvlOverride w:ilvl="5"/>
-    <w:lvlOverride w:ilvl="6"/>
-    <w:lvlOverride w:ilvl="7"/>
-    <w:lvlOverride w:ilvl="8"/>
   </w:num>
   <w:num w:numId="22">
     <w:abstractNumId w:val="2"/>
-    <w:lvlOverride w:ilvl="0"/>
-    <w:lvlOverride w:ilvl="1"/>
-    <w:lvlOverride w:ilvl="2"/>
-    <w:lvlOverride w:ilvl="3"/>
-    <w:lvlOverride w:ilvl="4"/>
-    <w:lvlOverride w:ilvl="5"/>
-    <w:lvlOverride w:ilvl="6"/>
-    <w:lvlOverride w:ilvl="7"/>
-    <w:lvlOverride w:ilvl="8"/>
   </w:num>
   <w:num w:numId="23">
     <w:abstractNumId w:val="2"/>
-    <w:lvlOverride w:ilvl="0"/>
-    <w:lvlOverride w:ilvl="1"/>
-    <w:lvlOverride w:ilvl="2"/>
-    <w:lvlOverride w:ilvl="3"/>
-    <w:lvlOverride w:ilvl="4"/>
-    <w:lvlOverride w:ilvl="5"/>
-    <w:lvlOverride w:ilvl="6"/>
-    <w:lvlOverride w:ilvl="7"/>
-    <w:lvlOverride w:ilvl="8"/>
   </w:num>
   <w:num w:numId="24">
     <w:abstractNumId w:val="3"/>
-    <w:lvlOverride w:ilvl="0"/>
-    <w:lvlOverride w:ilvl="1"/>
-    <w:lvlOverride w:ilvl="2"/>
-    <w:lvlOverride w:ilvl="3"/>
-    <w:lvlOverride w:ilvl="4"/>
-    <w:lvlOverride w:ilvl="5"/>
-    <w:lvlOverride w:ilvl="6"/>
-    <w:lvlOverride w:ilvl="7"/>
-    <w:lvlOverride w:ilvl="8"/>
   </w:num>
   <w:num w:numId="25">
     <w:abstractNumId w:val="3"/>
@@ -10781,7 +11577,7 @@
 </file>
 
 <file path=word/styles.xml><?xml version="1.0" encoding="utf-8"?>
-<w:styles xmlns:mc="http://schemas.openxmlformats.org/markup-compatibility/2006" xmlns:r="http://schemas.openxmlformats.org/officeDocument/2006/relationships" xmlns:w="http://schemas.openxmlformats.org/wordprocessingml/2006/main" xmlns:w14="http://schemas.microsoft.com/office/word/2010/wordml" xmlns:w15="http://schemas.microsoft.com/office/word/2012/wordml" xmlns:w16cex="http://schemas.microsoft.com/office/word/2018/wordml/cex" xmlns:w16cid="http://schemas.microsoft.com/office/word/2016/wordml/cid" xmlns:w16="http://schemas.microsoft.com/office/word/2018/wordml" xmlns:w16sdtdh="http://schemas.microsoft.com/office/word/2020/wordml/sdtdatahash" xmlns:w16se="http://schemas.microsoft.com/office/word/2015/wordml/symex" mc:Ignorable="w14 w15 w16se w16cid w16 w16cex w16sdtdh">
+<w:styles xmlns:mc="http://schemas.openxmlformats.org/markup-compatibility/2006" xmlns:r="http://schemas.openxmlformats.org/officeDocument/2006/relationships" xmlns:w="http://schemas.openxmlformats.org/wordprocessingml/2006/main" xmlns:w14="http://schemas.microsoft.com/office/word/2010/wordml" xmlns:w15="http://schemas.microsoft.com/office/word/2012/wordml" xmlns:w16se="http://schemas.microsoft.com/office/word/2015/wordml/symex" mc:Ignorable="w14 w15 w16se">
   <w:docDefaults>
     <w:rPrDefault>
       <w:rPr>
@@ -10799,7 +11595,7 @@
       </w:pPr>
     </w:pPrDefault>
   </w:docDefaults>
-  <w:latentStyles w:defLockedState="0" w:defUIPriority="99" w:defSemiHidden="0" w:defUnhideWhenUsed="0" w:defQFormat="0" w:count="376">
+  <w:latentStyles w:defLockedState="0" w:defUIPriority="99" w:defSemiHidden="0" w:defUnhideWhenUsed="0" w:defQFormat="0" w:count="371">
     <w:lsdException w:name="Normal" w:uiPriority="0" w:qFormat="1"/>
     <w:lsdException w:name="heading 1" w:uiPriority="9" w:qFormat="1"/>
     <w:lsdException w:name="heading 2" w:semiHidden="1" w:uiPriority="9" w:unhideWhenUsed="1" w:qFormat="1"/>
@@ -11171,16 +11967,11 @@
     <w:lsdException w:name="List Table 5 Dark Accent 6" w:uiPriority="50"/>
     <w:lsdException w:name="List Table 6 Colorful Accent 6" w:uiPriority="51"/>
     <w:lsdException w:name="List Table 7 Colorful Accent 6" w:uiPriority="52"/>
-    <w:lsdException w:name="Mention" w:semiHidden="1" w:unhideWhenUsed="1"/>
-    <w:lsdException w:name="Smart Hyperlink" w:semiHidden="1" w:unhideWhenUsed="1"/>
-    <w:lsdException w:name="Hashtag" w:semiHidden="1" w:unhideWhenUsed="1"/>
-    <w:lsdException w:name="Unresolved Mention" w:semiHidden="1" w:unhideWhenUsed="1"/>
-    <w:lsdException w:name="Smart Link" w:semiHidden="1" w:unhideWhenUsed="1"/>
   </w:latentStyles>
   <w:style w:type="paragraph" w:default="1" w:styleId="a1">
     <w:name w:val="Normal"/>
     <w:qFormat/>
-    <w:rsid w:val="00025000"/>
+    <w:rsid w:val="00964A3D"/>
     <w:pPr>
       <w:spacing w:after="0" w:line="360" w:lineRule="auto"/>
       <w:ind w:firstLine="709"/>
@@ -11285,6 +12076,7 @@
   <w:style w:type="character" w:default="1" w:styleId="a2">
     <w:name w:val="Default Paragraph Font"/>
     <w:uiPriority w:val="1"/>
+    <w:semiHidden/>
     <w:unhideWhenUsed/>
   </w:style>
   <w:style w:type="table" w:default="1" w:styleId="a3">
@@ -11959,7 +12751,7 @@
 </file>
 
 <file path=customXml/itemProps1.xml><?xml version="1.0" encoding="utf-8"?>
-<ds:datastoreItem xmlns:ds="http://schemas.openxmlformats.org/officeDocument/2006/customXml" ds:itemID="{A30F9166-63ED-4AAA-A0B8-D210C041FD55}">
+<ds:datastoreItem xmlns:ds="http://schemas.openxmlformats.org/officeDocument/2006/customXml" ds:itemID="{798D59C6-980A-4B35-8C65-3D0C154297A4}">
   <ds:schemaRefs>
     <ds:schemaRef ds:uri="http://schemas.openxmlformats.org/officeDocument/2006/bibliography"/>
   </ds:schemaRefs>

</xml_diff>